<commit_message>
added synopsis, refactoring, finalized major project pdf
</commit_message>
<xml_diff>
--- a/major_project_res/major_project_file.docx
+++ b/major_project_res/major_project_file.docx
@@ -118,7 +118,7 @@
           <w:noProof/>
         </w:rPr>
         <w:drawing>
-          <wp:inline distT="0" distB="0" distL="0" distR="0">
+          <wp:inline distT="0" distB="0" distL="0" distR="0" wp14:anchorId="76B85D2E" wp14:editId="19DBADEA">
             <wp:extent cx="1390650" cy="942975"/>
             <wp:effectExtent l="0" t="0" r="0" b="0"/>
             <wp:docPr id="1" name="Picture 2" descr="594288766f6d768"/>
@@ -298,7 +298,37 @@
         <w:rPr>
           <w:sz w:val="32"/>
         </w:rPr>
-        <w:t>Nitin Kumar (41725502716)</w:t>
+        <w:t>Ansh</w:t>
+      </w:r>
+      <w:r>
+        <w:rPr>
+          <w:sz w:val="32"/>
+        </w:rPr>
+        <w:t xml:space="preserve"> </w:t>
+      </w:r>
+      <w:r>
+        <w:rPr>
+          <w:sz w:val="32"/>
+        </w:rPr>
+        <w:t>Sachdeva</w:t>
+      </w:r>
+      <w:r>
+        <w:rPr>
+          <w:sz w:val="32"/>
+        </w:rPr>
+        <w:t xml:space="preserve"> (41</w:t>
+      </w:r>
+      <w:r>
+        <w:rPr>
+          <w:sz w:val="32"/>
+        </w:rPr>
+        <w:t>3</w:t>
+      </w:r>
+      <w:r>
+        <w:rPr>
+          <w:sz w:val="32"/>
+        </w:rPr>
+        <w:t>25502716)</w:t>
       </w:r>
     </w:p>
     <w:p>
@@ -320,7 +350,49 @@
           <w:b/>
           <w:sz w:val="32"/>
         </w:rPr>
-        <w:t xml:space="preserve"> Ansh Sachdeva (41325502716)</w:t>
+        <w:t xml:space="preserve"> </w:t>
+      </w:r>
+      <w:r>
+        <w:rPr>
+          <w:b/>
+          <w:sz w:val="32"/>
+        </w:rPr>
+        <w:t>Nitin</w:t>
+      </w:r>
+      <w:r>
+        <w:rPr>
+          <w:b/>
+          <w:sz w:val="32"/>
+        </w:rPr>
+        <w:t xml:space="preserve"> </w:t>
+      </w:r>
+      <w:r>
+        <w:rPr>
+          <w:b/>
+          <w:sz w:val="32"/>
+        </w:rPr>
+        <w:t xml:space="preserve">Kumar </w:t>
+      </w:r>
+      <w:r>
+        <w:rPr>
+          <w:b/>
+          <w:sz w:val="32"/>
+        </w:rPr>
+        <w:t>(41</w:t>
+      </w:r>
+      <w:r>
+        <w:rPr>
+          <w:b/>
+          <w:sz w:val="32"/>
+        </w:rPr>
+        <w:t>7</w:t>
+      </w:r>
+      <w:r>
+        <w:rPr>
+          <w:b/>
+          <w:sz w:val="32"/>
+        </w:rPr>
+        <w:t>25502716)</w:t>
       </w:r>
     </w:p>
     <w:p>
@@ -371,7 +443,7 @@
           <w:noProof/>
         </w:rPr>
         <w:drawing>
-          <wp:inline distT="0" distB="0" distL="0" distR="0">
+          <wp:inline distT="0" distB="0" distL="0" distR="0" wp14:anchorId="1BABBBC2" wp14:editId="264EBB79">
             <wp:extent cx="1362075" cy="1457325"/>
             <wp:effectExtent l="0" t="0" r="0" b="0"/>
             <wp:docPr id="2" name="Picture 1" descr="download"/>
@@ -745,7 +817,52 @@
           <w:i w:val="0"/>
           <w:color w:val="000000" w:themeColor="text1"/>
         </w:rPr>
-        <w:t>Nitin Kumar (41725502716)</w:t>
+        <w:t>Ansh</w:t>
+      </w:r>
+      <w:r>
+        <w:rPr>
+          <w:rFonts w:ascii="Times New Roman" w:hAnsi="Times New Roman" w:cs="Times New Roman"/>
+          <w:b/>
+          <w:i w:val="0"/>
+          <w:color w:val="000000" w:themeColor="text1"/>
+        </w:rPr>
+        <w:t xml:space="preserve"> </w:t>
+      </w:r>
+      <w:r>
+        <w:rPr>
+          <w:rFonts w:ascii="Times New Roman" w:hAnsi="Times New Roman" w:cs="Times New Roman"/>
+          <w:b/>
+          <w:i w:val="0"/>
+          <w:color w:val="000000" w:themeColor="text1"/>
+        </w:rPr>
+        <w:t>Sachdeva</w:t>
+      </w:r>
+      <w:r>
+        <w:rPr>
+          <w:rFonts w:ascii="Times New Roman" w:hAnsi="Times New Roman" w:cs="Times New Roman"/>
+          <w:b/>
+          <w:i w:val="0"/>
+          <w:color w:val="000000" w:themeColor="text1"/>
+        </w:rPr>
+        <w:t xml:space="preserve"> (41</w:t>
+      </w:r>
+      <w:r>
+        <w:rPr>
+          <w:rFonts w:ascii="Times New Roman" w:hAnsi="Times New Roman" w:cs="Times New Roman"/>
+          <w:b/>
+          <w:i w:val="0"/>
+          <w:color w:val="000000" w:themeColor="text1"/>
+        </w:rPr>
+        <w:t>3</w:t>
+      </w:r>
+      <w:r>
+        <w:rPr>
+          <w:rFonts w:ascii="Times New Roman" w:hAnsi="Times New Roman" w:cs="Times New Roman"/>
+          <w:b/>
+          <w:i w:val="0"/>
+          <w:color w:val="000000" w:themeColor="text1"/>
+        </w:rPr>
+        <w:t>25502716)</w:t>
       </w:r>
     </w:p>
     <w:p>
@@ -803,7 +920,50 @@
           <w:color w:val="000000" w:themeColor="text1"/>
         </w:rPr>
         <w:tab/>
-        <w:t>Ansh Sachdeva (41325502716)</w:t>
+      </w:r>
+      <w:proofErr w:type="gramStart"/>
+      <w:r>
+        <w:rPr>
+          <w:b/>
+          <w:color w:val="000000" w:themeColor="text1"/>
+        </w:rPr>
+        <w:t xml:space="preserve">Nitin </w:t>
+      </w:r>
+      <w:r>
+        <w:rPr>
+          <w:b/>
+          <w:color w:val="000000" w:themeColor="text1"/>
+        </w:rPr>
+        <w:t xml:space="preserve"> </w:t>
+      </w:r>
+      <w:r>
+        <w:rPr>
+          <w:b/>
+          <w:color w:val="000000" w:themeColor="text1"/>
+        </w:rPr>
+        <w:t>Kumar</w:t>
+      </w:r>
+      <w:proofErr w:type="gramEnd"/>
+      <w:r>
+        <w:rPr>
+          <w:b/>
+          <w:color w:val="000000" w:themeColor="text1"/>
+        </w:rPr>
+        <w:t xml:space="preserve"> (41</w:t>
+      </w:r>
+      <w:r>
+        <w:rPr>
+          <w:b/>
+          <w:color w:val="000000" w:themeColor="text1"/>
+        </w:rPr>
+        <w:t>7</w:t>
+      </w:r>
+      <w:r>
+        <w:rPr>
+          <w:b/>
+          <w:color w:val="000000" w:themeColor="text1"/>
+        </w:rPr>
+        <w:t>25502716)</w:t>
       </w:r>
     </w:p>
     <w:p>
@@ -4402,7 +4562,7 @@
         <mc:AlternateContent>
           <mc:Choice Requires="wps">
             <w:drawing>
-              <wp:anchor distT="0" distB="0" distL="0" distR="0" simplePos="0" relativeHeight="2" behindDoc="0" locked="0" layoutInCell="1" allowOverlap="1" wp14:anchorId="2C1B8145">
+              <wp:anchor distT="0" distB="0" distL="0" distR="0" simplePos="0" relativeHeight="2" behindDoc="0" locked="0" layoutInCell="1" allowOverlap="1" wp14:anchorId="357ADB10" wp14:editId="4532C0F1">
                 <wp:simplePos x="0" y="0"/>
                 <wp:positionH relativeFrom="column">
                   <wp:posOffset>-38100</wp:posOffset>
@@ -6226,7 +6386,7 @@
         <mc:AlternateContent>
           <mc:Choice Requires="wps">
             <w:drawing>
-              <wp:anchor distT="0" distB="0" distL="0" distR="0" simplePos="0" relativeHeight="3" behindDoc="0" locked="0" layoutInCell="1" allowOverlap="1" wp14:anchorId="6B5A7C4F">
+              <wp:anchor distT="0" distB="0" distL="0" distR="0" simplePos="0" relativeHeight="3" behindDoc="0" locked="0" layoutInCell="1" allowOverlap="1" wp14:anchorId="4720A602" wp14:editId="4A8D6701">
                 <wp:simplePos x="0" y="0"/>
                 <wp:positionH relativeFrom="column">
                   <wp:posOffset>-38100</wp:posOffset>
@@ -7630,23 +7790,7 @@
           <w:color w:val="111111"/>
           <w:shd w:val="clear" w:color="auto" w:fill="FFFFFF"/>
         </w:rPr>
-        <w:t>Extracting text out of PDF documents is never an easy task when a higher degree of accuracy and consistency are the two main criteria to be attained. Although, there exist a considerable number of such systems; however, most of them are falling short of offering desirable performance especially when academic literature is the concern. Researches, those involved heavily in text mining and project analyzing, need an accurate and consistent supporting tool for PDF-To-Text (PTT) conversion. Therefore, in this paper, we propose a Natural Language Processing based PDF-to-text (NLPDF) conversion system, which comprises of two major steps, namely (</w:t>
-      </w:r>
-      <w:proofErr w:type="spellStart"/>
-      <w:r>
-        <w:rPr>
-          <w:color w:val="111111"/>
-          <w:shd w:val="clear" w:color="auto" w:fill="FFFFFF"/>
-        </w:rPr>
-        <w:t>i</w:t>
-      </w:r>
-      <w:proofErr w:type="spellEnd"/>
-      <w:r>
-        <w:rPr>
-          <w:color w:val="111111"/>
-          <w:shd w:val="clear" w:color="auto" w:fill="FFFFFF"/>
-        </w:rPr>
-        <w:t>) reads contents from the PDF and (ii) reconstruct the text</w:t>
+        <w:t>Extracting text out of PDF documents is never an easy task when a higher degree of accuracy and consistency are the two main criteria to be attained. Although, there exist a considerable number of such systems; however, most of them are falling short of offering desirable performance especially when academic literature is the concern. Researches, those involved heavily in text mining and project analyzing, need an accurate and consistent supporting tool for PDF-To-Text (PTT) conversion. Therefore, in this paper, we propose a Natural Language Processing based PDF-to-text (NLPDF) conversion system, which comprises of two major steps, namely (i) reads contents from the PDF and (ii) reconstruct the text</w:t>
       </w:r>
       <w:r>
         <w:rPr>
@@ -7688,7 +7832,7 @@
         <mc:AlternateContent>
           <mc:Choice Requires="wps">
             <w:drawing>
-              <wp:anchor distT="0" distB="0" distL="0" distR="0" simplePos="0" relativeHeight="4" behindDoc="0" locked="0" layoutInCell="1" allowOverlap="1" wp14:anchorId="07594A34">
+              <wp:anchor distT="0" distB="0" distL="0" distR="0" simplePos="0" relativeHeight="4" behindDoc="0" locked="0" layoutInCell="1" allowOverlap="1" wp14:anchorId="2DB567C2" wp14:editId="235A4183">
                 <wp:simplePos x="0" y="0"/>
                 <wp:positionH relativeFrom="column">
                   <wp:posOffset>-38100</wp:posOffset>
@@ -9252,7 +9396,7 @@
         <mc:AlternateContent>
           <mc:Choice Requires="wps">
             <w:drawing>
-              <wp:anchor distT="0" distB="0" distL="0" distR="0" simplePos="0" relativeHeight="5" behindDoc="0" locked="0" layoutInCell="1" allowOverlap="1" wp14:anchorId="789A8350">
+              <wp:anchor distT="0" distB="0" distL="0" distR="0" simplePos="0" relativeHeight="5" behindDoc="0" locked="0" layoutInCell="1" allowOverlap="1" wp14:anchorId="589015BB" wp14:editId="2A9E8A4A">
                 <wp:simplePos x="0" y="0"/>
                 <wp:positionH relativeFrom="column">
                   <wp:posOffset>-38100</wp:posOffset>
@@ -14870,7 +15014,7 @@
         <mc:AlternateContent>
           <mc:Choice Requires="wps">
             <w:drawing>
-              <wp:anchor distT="0" distB="0" distL="0" distR="0" simplePos="0" relativeHeight="6" behindDoc="0" locked="0" layoutInCell="1" allowOverlap="1" wp14:anchorId="4E77A8BE">
+              <wp:anchor distT="0" distB="0" distL="0" distR="0" simplePos="0" relativeHeight="6" behindDoc="0" locked="0" layoutInCell="1" allowOverlap="1" wp14:anchorId="1F2C0D2E" wp14:editId="78025E72">
                 <wp:simplePos x="0" y="0"/>
                 <wp:positionH relativeFrom="column">
                   <wp:posOffset>-38100</wp:posOffset>
@@ -17113,7 +17257,7 @@
         <mc:AlternateContent>
           <mc:Choice Requires="wps">
             <w:drawing>
-              <wp:anchor distT="0" distB="0" distL="0" distR="0" simplePos="0" relativeHeight="7" behindDoc="0" locked="0" layoutInCell="1" allowOverlap="1" wp14:anchorId="7F5EF2D2">
+              <wp:anchor distT="0" distB="0" distL="0" distR="0" simplePos="0" relativeHeight="7" behindDoc="0" locked="0" layoutInCell="1" allowOverlap="1" wp14:anchorId="0DEE3939" wp14:editId="0715F24A">
                 <wp:simplePos x="0" y="0"/>
                 <wp:positionH relativeFrom="column">
                   <wp:posOffset>-38100</wp:posOffset>
@@ -17447,7 +17591,7 @@
           <w:szCs w:val="26"/>
         </w:rPr>
         <w:drawing>
-          <wp:inline distT="0" distB="0" distL="0" distR="0">
+          <wp:inline distT="0" distB="0" distL="0" distR="0" wp14:anchorId="6FFCA54C" wp14:editId="4A5E3917">
             <wp:extent cx="5883546" cy="4695825"/>
             <wp:effectExtent l="0" t="0" r="3175" b="0"/>
             <wp:docPr id="23" name="Picture 23"/>
@@ -17538,7 +17682,7 @@
           <w:szCs w:val="26"/>
         </w:rPr>
         <w:drawing>
-          <wp:inline distT="0" distB="0" distL="0" distR="0">
+          <wp:inline distT="0" distB="0" distL="0" distR="0" wp14:anchorId="1BC0F12A" wp14:editId="53F08883">
             <wp:extent cx="5731510" cy="4105275"/>
             <wp:effectExtent l="0" t="0" r="2540" b="9525"/>
             <wp:docPr id="24" name="Picture 24"/>
@@ -17744,11 +17888,12 @@
       </w:pPr>
       <w:r>
         <w:rPr>
+          <w:noProof/>
           <w:sz w:val="28"/>
           <w:szCs w:val="26"/>
         </w:rPr>
         <w:drawing>
-          <wp:inline distT="0" distB="0" distL="0" distR="0" wp14:anchorId="48ACB617" wp14:editId="4C446B32">
+          <wp:inline distT="0" distB="0" distL="0" distR="0" wp14:anchorId="4DB1E287" wp14:editId="3C4C462F">
             <wp:extent cx="5276850" cy="1419476"/>
             <wp:effectExtent l="0" t="0" r="0" b="9525"/>
             <wp:docPr id="25" name="Picture 8">
@@ -17895,10 +18040,11 @@
       </w:pPr>
       <w:r>
         <w:rPr>
+          <w:noProof/>
           <w:szCs w:val="26"/>
         </w:rPr>
         <w:drawing>
-          <wp:inline distT="0" distB="0" distL="0" distR="0" wp14:anchorId="0FDF308B" wp14:editId="04AF7173">
+          <wp:inline distT="0" distB="0" distL="0" distR="0" wp14:anchorId="552D5D8D" wp14:editId="486ADA51">
             <wp:extent cx="5731510" cy="1163955"/>
             <wp:effectExtent l="0" t="0" r="2540" b="0"/>
             <wp:docPr id="26" name="Picture 13">
@@ -17982,10 +18128,11 @@
       </w:pPr>
       <w:r>
         <w:rPr>
+          <w:noProof/>
           <w:szCs w:val="26"/>
         </w:rPr>
         <w:drawing>
-          <wp:inline distT="0" distB="0" distL="0" distR="0" wp14:anchorId="60C946C8" wp14:editId="236127D8">
+          <wp:inline distT="0" distB="0" distL="0" distR="0" wp14:anchorId="46462513" wp14:editId="0C0926F7">
             <wp:extent cx="5731510" cy="1269365"/>
             <wp:effectExtent l="0" t="0" r="2540" b="6985"/>
             <wp:docPr id="27" name="Picture 15">
@@ -18072,10 +18219,11 @@
       </w:pPr>
       <w:r>
         <w:rPr>
+          <w:noProof/>
           <w:szCs w:val="26"/>
         </w:rPr>
         <w:drawing>
-          <wp:inline distT="0" distB="0" distL="0" distR="0" wp14:anchorId="1B21AD55" wp14:editId="76035544">
+          <wp:inline distT="0" distB="0" distL="0" distR="0" wp14:anchorId="56289C22" wp14:editId="6EFAAC59">
             <wp:extent cx="5505450" cy="1219299"/>
             <wp:effectExtent l="0" t="0" r="0" b="0"/>
             <wp:docPr id="28" name="Picture 15">
@@ -18431,8 +18579,6 @@
           <w:u w:val="single"/>
         </w:rPr>
       </w:pPr>
-      <w:bookmarkStart w:id="7" w:name="_GoBack"/>
-      <w:bookmarkEnd w:id="7"/>
     </w:p>
     <w:p>
       <w:pPr>
@@ -18833,7 +18979,7 @@
           <w:szCs w:val="26"/>
         </w:rPr>
         <w:drawing>
-          <wp:inline distT="0" distB="0" distL="0" distR="0">
+          <wp:inline distT="0" distB="0" distL="0" distR="0" wp14:anchorId="21B2D708" wp14:editId="64F01BC1">
             <wp:extent cx="5731510" cy="3227070"/>
             <wp:effectExtent l="0" t="0" r="2540" b="0"/>
             <wp:docPr id="29" name="Picture 29"/>
@@ -18897,7 +19043,7 @@
           <w:szCs w:val="26"/>
         </w:rPr>
         <w:drawing>
-          <wp:inline distT="0" distB="0" distL="0" distR="0">
+          <wp:inline distT="0" distB="0" distL="0" distR="0" wp14:anchorId="6A65B0C0" wp14:editId="5A3A9655">
             <wp:extent cx="5731510" cy="3222625"/>
             <wp:effectExtent l="0" t="0" r="2540" b="0"/>
             <wp:docPr id="30" name="Picture 30"/>
@@ -18962,7 +19108,7 @@
         </w:rPr>
         <w:lastRenderedPageBreak/>
         <w:drawing>
-          <wp:inline distT="0" distB="0" distL="0" distR="0">
+          <wp:inline distT="0" distB="0" distL="0" distR="0" wp14:anchorId="14A619E4" wp14:editId="433BFF98">
             <wp:extent cx="5731510" cy="3222625"/>
             <wp:effectExtent l="0" t="0" r="2540" b="0"/>
             <wp:docPr id="31" name="Picture 31"/>
@@ -19026,7 +19172,7 @@
           <w:szCs w:val="26"/>
         </w:rPr>
         <w:drawing>
-          <wp:inline distT="0" distB="0" distL="0" distR="0">
+          <wp:inline distT="0" distB="0" distL="0" distR="0" wp14:anchorId="6FC933CC" wp14:editId="14D50130">
             <wp:extent cx="2882265" cy="4781550"/>
             <wp:effectExtent l="0" t="0" r="0" b="0"/>
             <wp:docPr id="32" name="Picture 32"/>
@@ -19183,7 +19329,7 @@
           <w:lang w:val="en-IN"/>
         </w:rPr>
         <w:drawing>
-          <wp:inline distT="0" distB="0" distL="0" distR="0">
+          <wp:inline distT="0" distB="0" distL="0" distR="0" wp14:anchorId="4A9B4D74" wp14:editId="42F72BC3">
             <wp:extent cx="5731510" cy="1943100"/>
             <wp:effectExtent l="0" t="0" r="2540" b="0"/>
             <wp:docPr id="43" name="Picture 43"/>
@@ -19393,7 +19539,7 @@
         <mc:AlternateContent>
           <mc:Choice Requires="wps">
             <w:drawing>
-              <wp:anchor distT="0" distB="0" distL="0" distR="0" simplePos="0" relativeHeight="8" behindDoc="0" locked="0" layoutInCell="1" allowOverlap="1" wp14:anchorId="29917C96">
+              <wp:anchor distT="0" distB="0" distL="0" distR="0" simplePos="0" relativeHeight="8" behindDoc="0" locked="0" layoutInCell="1" allowOverlap="1" wp14:anchorId="1F56C2C4" wp14:editId="5E7A9465">
                 <wp:simplePos x="0" y="0"/>
                 <wp:positionH relativeFrom="column">
                   <wp:posOffset>-38100</wp:posOffset>
@@ -19596,7 +19742,7 @@
           <w:lang w:val="en-IN"/>
         </w:rPr>
         <w:drawing>
-          <wp:anchor distT="0" distB="0" distL="114300" distR="114300" simplePos="0" relativeHeight="251658240" behindDoc="1" locked="0" layoutInCell="1" allowOverlap="1" wp14:anchorId="7EE1DDED">
+          <wp:anchor distT="0" distB="0" distL="114300" distR="114300" simplePos="0" relativeHeight="251658240" behindDoc="1" locked="0" layoutInCell="1" allowOverlap="1" wp14:anchorId="1F9BD391" wp14:editId="3810123B">
             <wp:simplePos x="0" y="0"/>
             <wp:positionH relativeFrom="margin">
               <wp:align>left</wp:align>
@@ -19662,7 +19808,7 @@
           <w:lang w:val="en-IN"/>
         </w:rPr>
         <w:drawing>
-          <wp:inline distT="0" distB="0" distL="0" distR="0" wp14:anchorId="1FEB162B">
+          <wp:inline distT="0" distB="0" distL="0" distR="0" wp14:anchorId="5B982FE2" wp14:editId="7871D1C2">
             <wp:extent cx="5904163" cy="2611882"/>
             <wp:effectExtent l="0" t="0" r="1905" b="0"/>
             <wp:docPr id="41" name="Picture 41"/>
@@ -19954,7 +20100,7 @@
         <mc:AlternateContent>
           <mc:Choice Requires="wps">
             <w:drawing>
-              <wp:anchor distT="0" distB="0" distL="0" distR="0" simplePos="0" relativeHeight="13" behindDoc="0" locked="0" layoutInCell="1" allowOverlap="1" wp14:anchorId="5349E7BF">
+              <wp:anchor distT="0" distB="0" distL="0" distR="0" simplePos="0" relativeHeight="13" behindDoc="0" locked="0" layoutInCell="1" allowOverlap="1" wp14:anchorId="4188E574" wp14:editId="3BD77539">
                 <wp:simplePos x="0" y="0"/>
                 <wp:positionH relativeFrom="column">
                   <wp:posOffset>-38100</wp:posOffset>
@@ -20310,55 +20456,79 @@
           <w:rFonts w:eastAsiaTheme="minorHAnsi"/>
           <w:lang w:val="en-IN"/>
         </w:rPr>
-        <w:t>In this research a cloud security system has been designed for managing authentication</w:t>
-      </w:r>
-    </w:p>
-    <w:p>
-      <w:pPr>
-        <w:jc w:val="both"/>
+        <w:t xml:space="preserve">In this research a file conversion system has been designed for converting a file from one format to another. Our project </w:t>
+      </w:r>
+      <w:proofErr w:type="gramStart"/>
+      <w:r>
         <w:rPr>
           <w:rFonts w:eastAsiaTheme="minorHAnsi"/>
           <w:lang w:val="en-IN"/>
         </w:rPr>
-      </w:pPr>
+        <w:t>target</w:t>
+      </w:r>
+      <w:proofErr w:type="gramEnd"/>
       <w:r>
         <w:rPr>
           <w:rFonts w:eastAsiaTheme="minorHAnsi"/>
           <w:lang w:val="en-IN"/>
         </w:rPr>
-        <w:t>and authorization services applying quite new cloud service paradigm, such as Security</w:t>
-      </w:r>
-    </w:p>
-    <w:p>
-      <w:pPr>
-        <w:jc w:val="both"/>
+        <w:t xml:space="preserve"> a lot of data formats in various categories of File formats, but there is </w:t>
+      </w:r>
+      <w:r>
         <w:rPr>
           <w:rFonts w:eastAsiaTheme="minorHAnsi"/>
           <w:lang w:val="en-IN"/>
         </w:rPr>
-      </w:pPr>
+        <w:t>a need to do more comprehensive observations and</w:t>
+      </w:r>
       <w:r>
         <w:rPr>
           <w:rFonts w:eastAsiaTheme="minorHAnsi"/>
           <w:lang w:val="en-IN"/>
         </w:rPr>
-        <w:t>as a Service. As such, there is a need to do more comprehensive observations and</w:t>
-      </w:r>
-    </w:p>
-    <w:p>
-      <w:pPr>
-        <w:jc w:val="both"/>
+        <w:t xml:space="preserve"> </w:t>
+      </w:r>
+      <w:r>
         <w:rPr>
           <w:rFonts w:eastAsiaTheme="minorHAnsi"/>
           <w:lang w:val="en-IN"/>
         </w:rPr>
-      </w:pPr>
+        <w:t>activities</w:t>
+      </w:r>
       <w:r>
         <w:rPr>
           <w:rFonts w:eastAsiaTheme="minorHAnsi"/>
           <w:lang w:val="en-IN"/>
         </w:rPr>
-        <w:t>activities within this area and here are some of them:</w:t>
+        <w:t>.</w:t>
+      </w:r>
+      <w:r>
+        <w:rPr>
+          <w:rFonts w:eastAsiaTheme="minorHAnsi"/>
+          <w:lang w:val="en-IN"/>
+        </w:rPr>
+        <w:t xml:space="preserve"> </w:t>
+      </w:r>
+      <w:r>
+        <w:rPr>
+          <w:rFonts w:eastAsiaTheme="minorHAnsi"/>
+          <w:lang w:val="en-IN"/>
+        </w:rPr>
+        <w:t>H</w:t>
+      </w:r>
+      <w:r>
+        <w:rPr>
+          <w:rFonts w:eastAsiaTheme="minorHAnsi"/>
+          <w:lang w:val="en-IN"/>
+        </w:rPr>
+        <w:t>ere are some of them:</w:t>
+      </w:r>
+      <w:r>
+        <w:rPr>
+          <w:rFonts w:eastAsiaTheme="minorHAnsi"/>
+          <w:lang w:val="en-IN"/>
+        </w:rPr>
+        <w:t xml:space="preserve"> </w:t>
       </w:r>
     </w:p>
     <w:p>
@@ -20379,8 +20549,49 @@
           <w:rFonts w:eastAsiaTheme="minorHAnsi"/>
           <w:lang w:val="en-IN"/>
         </w:rPr>
-        <w:t>In our proposed model we have used RSA encryption system which is deterministic. For this reason, it becomes fragile in long run process. But the other algorithms make the model highly secured.</w:t>
-      </w:r>
+        <w:t xml:space="preserve">In our proposed model we are able to convert a text files of format </w:t>
+      </w:r>
+      <w:proofErr w:type="gramStart"/>
+      <w:r>
+        <w:rPr>
+          <w:rFonts w:eastAsiaTheme="minorHAnsi"/>
+          <w:lang w:val="en-IN"/>
+        </w:rPr>
+        <w:t>TXT ,</w:t>
+      </w:r>
+      <w:proofErr w:type="gramEnd"/>
+      <w:r>
+        <w:rPr>
+          <w:rFonts w:eastAsiaTheme="minorHAnsi"/>
+          <w:lang w:val="en-IN"/>
+        </w:rPr>
+        <w:t xml:space="preserve"> MD,  DOCX, and PDF. We would like to target more Formats in future like CSV, </w:t>
+      </w:r>
+      <w:proofErr w:type="gramStart"/>
+      <w:r>
+        <w:rPr>
+          <w:rFonts w:eastAsiaTheme="minorHAnsi"/>
+          <w:lang w:val="en-IN"/>
+        </w:rPr>
+        <w:t>EPUB ,DOTX</w:t>
+      </w:r>
+      <w:proofErr w:type="gramEnd"/>
+      <w:r>
+        <w:rPr>
+          <w:rFonts w:eastAsiaTheme="minorHAnsi"/>
+          <w:lang w:val="en-IN"/>
+        </w:rPr>
+        <w:t>, etc</w:t>
+      </w:r>
+    </w:p>
+    <w:p>
+      <w:pPr>
+        <w:jc w:val="both"/>
+        <w:rPr>
+          <w:rFonts w:eastAsiaTheme="minorHAnsi"/>
+          <w:lang w:val="en-IN"/>
+        </w:rPr>
+      </w:pPr>
     </w:p>
     <w:p>
       <w:pPr>
@@ -20400,8 +20611,50 @@
           <w:rFonts w:eastAsiaTheme="minorHAnsi"/>
           <w:lang w:val="en-IN"/>
         </w:rPr>
-        <w:t xml:space="preserve">In future we want to work with ensuring secure communication system between users and system, user to user. </w:t>
-      </w:r>
+        <w:t xml:space="preserve">In our proposed model we are able to convert a image files of format </w:t>
+      </w:r>
+      <w:proofErr w:type="gramStart"/>
+      <w:r>
+        <w:rPr>
+          <w:rFonts w:eastAsiaTheme="minorHAnsi"/>
+          <w:lang w:val="en-IN"/>
+        </w:rPr>
+        <w:t>PNG ,SVG</w:t>
+      </w:r>
+      <w:proofErr w:type="gramEnd"/>
+      <w:r>
+        <w:rPr>
+          <w:rFonts w:eastAsiaTheme="minorHAnsi"/>
+          <w:lang w:val="en-IN"/>
+        </w:rPr>
+        <w:t xml:space="preserve"> and JPEG. We would like to target more Formats like </w:t>
+      </w:r>
+      <w:proofErr w:type="gramStart"/>
+      <w:r>
+        <w:rPr>
+          <w:rFonts w:eastAsiaTheme="minorHAnsi"/>
+          <w:lang w:val="en-IN"/>
+        </w:rPr>
+        <w:t>AI ,</w:t>
+      </w:r>
+      <w:proofErr w:type="gramEnd"/>
+      <w:r>
+        <w:rPr>
+          <w:rFonts w:eastAsiaTheme="minorHAnsi"/>
+          <w:lang w:val="en-IN"/>
+        </w:rPr>
+        <w:t xml:space="preserve"> PSD,CAD</w:t>
+      </w:r>
+    </w:p>
+    <w:p>
+      <w:pPr>
+        <w:pStyle w:val="ListParagraph"/>
+        <w:jc w:val="both"/>
+        <w:rPr>
+          <w:rFonts w:eastAsiaTheme="minorHAnsi"/>
+          <w:lang w:val="en-IN"/>
+        </w:rPr>
+      </w:pPr>
     </w:p>
     <w:p>
       <w:pPr>
@@ -20421,134 +20674,7 @@
           <w:rFonts w:eastAsiaTheme="minorHAnsi"/>
           <w:lang w:val="en-IN"/>
         </w:rPr>
-        <w:t>We also want to work with encryption algorithms to find out more light and secure encryption system for secured file information preserving system.</w:t>
-      </w:r>
-    </w:p>
-    <w:p>
-      <w:pPr>
-        <w:pStyle w:val="ListParagraph"/>
-        <w:numPr>
-          <w:ilvl w:val="0"/>
-          <w:numId w:val="5"/>
-        </w:numPr>
-        <w:jc w:val="both"/>
-        <w:rPr>
-          <w:rFonts w:eastAsiaTheme="minorHAnsi"/>
-          <w:lang w:val="en-IN"/>
-        </w:rPr>
-      </w:pPr>
-      <w:r>
-        <w:rPr>
-          <w:rFonts w:eastAsiaTheme="minorHAnsi"/>
-          <w:lang w:val="en-IN"/>
-        </w:rPr>
-        <w:t>Centralization of the identity services for a cloud environment represents another</w:t>
-      </w:r>
-    </w:p>
-    <w:p>
-      <w:pPr>
-        <w:pStyle w:val="ListParagraph"/>
-        <w:jc w:val="both"/>
-        <w:rPr>
-          <w:rFonts w:eastAsiaTheme="minorHAnsi"/>
-          <w:lang w:val="en-IN"/>
-        </w:rPr>
-      </w:pPr>
-      <w:r>
-        <w:rPr>
-          <w:rFonts w:eastAsiaTheme="minorHAnsi"/>
-          <w:lang w:val="en-IN"/>
-        </w:rPr>
-        <w:t>two issues: single point of failure and single target of attack. Therefore, there is a</w:t>
-      </w:r>
-    </w:p>
-    <w:p>
-      <w:pPr>
-        <w:pStyle w:val="ListParagraph"/>
-        <w:jc w:val="both"/>
-        <w:rPr>
-          <w:rFonts w:eastAsiaTheme="minorHAnsi"/>
-          <w:lang w:val="en-IN"/>
-        </w:rPr>
-      </w:pPr>
-      <w:r>
-        <w:rPr>
-          <w:rFonts w:eastAsiaTheme="minorHAnsi"/>
-          <w:lang w:val="en-IN"/>
-        </w:rPr>
-        <w:t>need to conduct extra work related to data replication and protection for solving</w:t>
-      </w:r>
-    </w:p>
-    <w:p>
-      <w:pPr>
-        <w:pStyle w:val="ListParagraph"/>
-        <w:jc w:val="both"/>
-        <w:rPr>
-          <w:rFonts w:eastAsiaTheme="minorHAnsi"/>
-          <w:lang w:val="en-IN"/>
-        </w:rPr>
-      </w:pPr>
-      <w:r>
-        <w:rPr>
-          <w:rFonts w:eastAsiaTheme="minorHAnsi"/>
-          <w:lang w:val="en-IN"/>
-        </w:rPr>
-        <w:t>those mentioned problems.</w:t>
-      </w:r>
-    </w:p>
-    <w:p>
-      <w:pPr>
-        <w:pStyle w:val="ListParagraph"/>
-        <w:numPr>
-          <w:ilvl w:val="0"/>
-          <w:numId w:val="5"/>
-        </w:numPr>
-        <w:jc w:val="both"/>
-        <w:rPr>
-          <w:rFonts w:eastAsiaTheme="minorHAnsi"/>
-          <w:lang w:val="en-IN"/>
-        </w:rPr>
-      </w:pPr>
-      <w:r>
-        <w:rPr>
-          <w:rFonts w:eastAsiaTheme="minorHAnsi"/>
-          <w:lang w:val="en-IN"/>
-        </w:rPr>
-        <w:t>The proposed system supports delivery of only two identity services. Therefore,</w:t>
-      </w:r>
-    </w:p>
-    <w:p>
-      <w:pPr>
-        <w:pStyle w:val="ListParagraph"/>
-        <w:jc w:val="both"/>
-        <w:rPr>
-          <w:rFonts w:eastAsiaTheme="minorHAnsi"/>
-          <w:lang w:val="en-IN"/>
-        </w:rPr>
-      </w:pPr>
-      <w:r>
-        <w:rPr>
-          <w:rFonts w:eastAsiaTheme="minorHAnsi"/>
-          <w:lang w:val="en-IN"/>
-        </w:rPr>
-        <w:t>more identity service features can be added, such as single log out, session</w:t>
-      </w:r>
-    </w:p>
-    <w:p>
-      <w:pPr>
-        <w:pStyle w:val="ListParagraph"/>
-        <w:jc w:val="both"/>
-        <w:rPr>
-          <w:rFonts w:eastAsiaTheme="minorHAnsi"/>
-          <w:lang w:val="en-IN"/>
-        </w:rPr>
-      </w:pPr>
-      <w:r>
-        <w:rPr>
-          <w:rFonts w:eastAsiaTheme="minorHAnsi"/>
-          <w:lang w:val="en-IN"/>
-        </w:rPr>
-        <w:t>refreshment, etc.</w:t>
+        <w:t>we would like to provide a broader support for more audio, video and zip file formats.</w:t>
       </w:r>
     </w:p>
     <w:p>
@@ -20637,6 +20763,21 @@
     </w:p>
     <w:p>
       <w:pPr>
+        <w:rPr>
+          <w:sz w:val="28"/>
+          <w:lang w:val="en-IN"/>
+        </w:rPr>
+      </w:pPr>
+      <w:r>
+        <w:rPr>
+          <w:sz w:val="28"/>
+          <w:lang w:val="en-IN"/>
+        </w:rPr>
+        <w:br w:type="page"/>
+      </w:r>
+    </w:p>
+    <w:p>
+      <w:pPr>
         <w:tabs>
           <w:tab w:val="left" w:pos="1350"/>
         </w:tabs>
@@ -20664,16 +20805,11 @@
           <w:sz w:val="36"/>
           <w:lang w:val="en-IN"/>
         </w:rPr>
-        <w:lastRenderedPageBreak/>
         <w:t>References</w:t>
       </w:r>
     </w:p>
     <w:p>
       <w:pPr>
-        <w:tabs>
-          <w:tab w:val="left" w:pos="1350"/>
-        </w:tabs>
-        <w:jc w:val="both"/>
         <w:rPr>
           <w:sz w:val="36"/>
           <w:lang w:val="en-IN"/>
@@ -20682,297 +20818,635 @@
     </w:p>
     <w:p>
       <w:pPr>
-        <w:rPr>
-          <w:rFonts w:ascii="Calibri" w:eastAsiaTheme="minorHAnsi" w:hAnsi="Calibri" w:cs="Calibri"/>
-          <w:color w:val="000000"/>
+        <w:jc w:val="center"/>
+        <w:rPr>
+          <w:rFonts w:eastAsia="Calibri"/>
+          <w:b/>
+          <w:bCs/>
+          <w:color w:val="0D0D0D"/>
           <w:sz w:val="22"/>
           <w:szCs w:val="22"/>
           <w:lang w:val="en-IN"/>
         </w:rPr>
       </w:pPr>
-      <w:r>
-        <w:rPr>
-          <w:rFonts w:ascii="Calibri" w:eastAsiaTheme="minorHAnsi" w:hAnsi="Calibri" w:cs="Calibri"/>
+    </w:p>
+    <w:p>
+      <w:pPr>
+        <w:numPr>
+          <w:ilvl w:val="0"/>
+          <w:numId w:val="33"/>
+        </w:numPr>
+        <w:spacing w:after="160" w:line="259" w:lineRule="auto"/>
+        <w:ind w:left="851" w:hanging="491"/>
+        <w:contextualSpacing/>
+        <w:rPr>
+          <w:rFonts w:eastAsia="Calibri"/>
           <w:color w:val="000000"/>
           <w:sz w:val="22"/>
           <w:szCs w:val="22"/>
           <w:lang w:val="en-IN"/>
         </w:rPr>
-        <w:t>[1] National Institute of Standards and Technology (NIST), “The NIST Definition of Cloud</w:t>
-      </w:r>
-    </w:p>
-    <w:p>
-      <w:pPr>
-        <w:rPr>
-          <w:rFonts w:ascii="Calibri" w:eastAsiaTheme="minorHAnsi" w:hAnsi="Calibri" w:cs="Calibri"/>
+      </w:pPr>
+      <w:r>
+        <w:rPr>
+          <w:rFonts w:eastAsia="Calibri"/>
           <w:color w:val="000000"/>
           <w:sz w:val="22"/>
           <w:szCs w:val="22"/>
           <w:lang w:val="en-IN"/>
         </w:rPr>
-      </w:pPr>
-      <w:r>
-        <w:rPr>
-          <w:rFonts w:ascii="Calibri" w:eastAsiaTheme="minorHAnsi" w:hAnsi="Calibri" w:cs="Calibri"/>
+        <w:t xml:space="preserve">PC World (23 December 2003). "Windows Tips: For Security Reasons, It Pays </w:t>
+      </w:r>
+      <w:proofErr w:type="gramStart"/>
+      <w:r>
+        <w:rPr>
+          <w:rFonts w:eastAsia="Calibri"/>
           <w:color w:val="000000"/>
           <w:sz w:val="22"/>
           <w:szCs w:val="22"/>
           <w:lang w:val="en-IN"/>
         </w:rPr>
-        <w:t>Computing.” Sep-2011.</w:t>
-      </w:r>
-    </w:p>
-    <w:p>
-      <w:pPr>
-        <w:rPr>
-          <w:rFonts w:ascii="Calibri" w:eastAsiaTheme="minorHAnsi" w:hAnsi="Calibri" w:cs="Calibri"/>
-          <w:bCs/>
+        <w:t>To</w:t>
+      </w:r>
+      <w:proofErr w:type="gramEnd"/>
+      <w:r>
+        <w:rPr>
+          <w:rFonts w:eastAsia="Calibri"/>
           <w:color w:val="000000"/>
           <w:sz w:val="22"/>
           <w:szCs w:val="22"/>
           <w:lang w:val="en-IN"/>
         </w:rPr>
-      </w:pPr>
-      <w:r>
-        <w:rPr>
-          <w:rFonts w:ascii="Calibri" w:eastAsiaTheme="minorHAnsi" w:hAnsi="Calibri" w:cs="Calibri"/>
+        <w:t xml:space="preserve"> Know Your File Extensions". Archived from the original on 23 April 2008. Retrieved 20 June 2008.</w:t>
+      </w:r>
+    </w:p>
+    <w:p>
+      <w:pPr>
+        <w:numPr>
+          <w:ilvl w:val="0"/>
+          <w:numId w:val="33"/>
+        </w:numPr>
+        <w:spacing w:after="160" w:line="259" w:lineRule="auto"/>
+        <w:ind w:left="851" w:hanging="491"/>
+        <w:contextualSpacing/>
+        <w:rPr>
+          <w:rFonts w:eastAsia="Calibri"/>
           <w:color w:val="000000"/>
           <w:sz w:val="22"/>
           <w:szCs w:val="22"/>
           <w:lang w:val="en-IN"/>
         </w:rPr>
-        <w:t xml:space="preserve">[2] </w:t>
-      </w:r>
-      <w:r>
-        <w:rPr>
-          <w:rFonts w:ascii="Calibri" w:eastAsiaTheme="minorHAnsi" w:hAnsi="Calibri" w:cs="Calibri"/>
-          <w:bCs/>
+      </w:pPr>
+      <w:r>
+        <w:rPr>
+          <w:rFonts w:eastAsia="Calibri"/>
           <w:color w:val="000000"/>
           <w:sz w:val="22"/>
           <w:szCs w:val="22"/>
           <w:lang w:val="en-IN"/>
         </w:rPr>
-        <w:t xml:space="preserve">International Journal of Advanced Research in Computer Science, </w:t>
+        <w:t>R. Mohemad, A. R. H. Z. A. Othman, N. M. M. Noor. Automatic document structure analysis of structured PDF files. International Journal of New Computer Architectures and their Applications (IJNCAA), 1(</w:t>
       </w:r>
       <w:proofErr w:type="gramStart"/>
       <w:r>
         <w:rPr>
-          <w:rFonts w:ascii="Calibri" w:eastAsiaTheme="minorHAnsi" w:hAnsi="Calibri" w:cs="Calibri"/>
-          <w:bCs/>
+          <w:rFonts w:eastAsia="Calibri"/>
           <w:color w:val="000000"/>
           <w:sz w:val="22"/>
           <w:szCs w:val="22"/>
           <w:lang w:val="en-IN"/>
         </w:rPr>
-        <w:t>“ A</w:t>
+        <w:t>2)(</w:t>
       </w:r>
       <w:proofErr w:type="gramEnd"/>
       <w:r>
         <w:rPr>
-          <w:rFonts w:ascii="Calibri" w:eastAsiaTheme="minorHAnsi" w:hAnsi="Calibri" w:cs="Calibri"/>
-          <w:bCs/>
+          <w:rFonts w:eastAsia="Calibri"/>
           <w:color w:val="000000"/>
           <w:sz w:val="22"/>
           <w:szCs w:val="22"/>
           <w:lang w:val="en-IN"/>
         </w:rPr>
-        <w:t xml:space="preserve"> Review on Cloud Computing Security Using Authentication Techniques”</w:t>
-      </w:r>
-      <w:r>
-        <w:rPr>
-          <w:rFonts w:ascii="Calibri" w:eastAsiaTheme="minorHAnsi" w:hAnsi="Calibri" w:cs="Calibri"/>
-          <w:b/>
-          <w:bCs/>
+        <w:t>2011), 404-411.</w:t>
+      </w:r>
+    </w:p>
+    <w:p>
+      <w:pPr>
+        <w:numPr>
+          <w:ilvl w:val="0"/>
+          <w:numId w:val="33"/>
+        </w:numPr>
+        <w:spacing w:after="160" w:line="259" w:lineRule="auto"/>
+        <w:ind w:left="851" w:hanging="491"/>
+        <w:contextualSpacing/>
+        <w:rPr>
+          <w:rFonts w:eastAsia="Calibri"/>
           <w:color w:val="000000"/>
           <w:sz w:val="22"/>
           <w:szCs w:val="22"/>
           <w:lang w:val="en-IN"/>
         </w:rPr>
-        <w:t xml:space="preserve"> </w:t>
-      </w:r>
-    </w:p>
-    <w:p>
-      <w:pPr>
-        <w:rPr>
-          <w:rFonts w:ascii="Calibri" w:eastAsiaTheme="minorHAnsi" w:hAnsi="Calibri" w:cs="Calibri"/>
+      </w:pPr>
+      <w:r>
+        <w:rPr>
+          <w:rFonts w:eastAsia="Calibri"/>
           <w:color w:val="000000"/>
           <w:sz w:val="22"/>
           <w:szCs w:val="22"/>
           <w:lang w:val="en-IN"/>
         </w:rPr>
-      </w:pPr>
-      <w:r>
-        <w:rPr>
-          <w:rFonts w:ascii="Calibri" w:eastAsiaTheme="minorHAnsi" w:hAnsi="Calibri" w:cs="Calibri"/>
+        <w:t>R. A. Amsler. The structure of the merriam-webster pocket dictionary. (1980). Doctoral Dissertation.</w:t>
+      </w:r>
+    </w:p>
+    <w:p>
+      <w:pPr>
+        <w:numPr>
+          <w:ilvl w:val="0"/>
+          <w:numId w:val="33"/>
+        </w:numPr>
+        <w:spacing w:after="160" w:line="259" w:lineRule="auto"/>
+        <w:ind w:left="851" w:hanging="491"/>
+        <w:contextualSpacing/>
+        <w:rPr>
+          <w:rFonts w:eastAsia="Calibri"/>
           <w:color w:val="000000"/>
           <w:sz w:val="22"/>
           <w:szCs w:val="22"/>
           <w:lang w:val="en-IN"/>
         </w:rPr>
-        <w:t xml:space="preserve">[3] researchgate.com “Secure Authentication on cloud </w:t>
-      </w:r>
-      <w:proofErr w:type="gramStart"/>
-      <w:r>
-        <w:rPr>
-          <w:rFonts w:ascii="Calibri" w:eastAsiaTheme="minorHAnsi" w:hAnsi="Calibri" w:cs="Calibri"/>
+      </w:pPr>
+      <w:r>
+        <w:rPr>
+          <w:rFonts w:eastAsia="Calibri"/>
           <w:color w:val="000000"/>
           <w:sz w:val="22"/>
           <w:szCs w:val="22"/>
           <w:lang w:val="en-IN"/>
         </w:rPr>
-        <w:t>computing ”</w:t>
-      </w:r>
-      <w:proofErr w:type="gramEnd"/>
-      <w:r>
-        <w:rPr>
-          <w:rFonts w:ascii="Calibri" w:eastAsiaTheme="minorHAnsi" w:hAnsi="Calibri" w:cs="Calibri"/>
-          <w:color w:val="000000"/>
-          <w:sz w:val="22"/>
-          <w:szCs w:val="22"/>
-          <w:lang w:val="en-IN"/>
-        </w:rPr>
-        <w:t>,</w:t>
-      </w:r>
-    </w:p>
-    <w:p>
-      <w:r>
-        <w:rPr>
-          <w:rFonts w:ascii="Calibri" w:eastAsiaTheme="minorHAnsi" w:hAnsi="Calibri" w:cs="Calibri"/>
-          <w:color w:val="000000"/>
-          <w:sz w:val="22"/>
-          <w:szCs w:val="22"/>
-          <w:lang w:val="en-IN"/>
-        </w:rPr>
-        <w:t xml:space="preserve">[4] </w:t>
-      </w:r>
-      <w:hyperlink r:id="rId177">
+        <w:t xml:space="preserve">Printernational. ISO Paper sizes. (2017). Available: </w:t>
+      </w:r>
+      <w:hyperlink r:id="rId177" w:history="1">
         <w:r>
           <w:rPr>
-            <w:rStyle w:val="InternetLink"/>
-            <w:rFonts w:ascii="Calibri" w:eastAsiaTheme="minorHAnsi" w:hAnsi="Calibri" w:cs="Calibri"/>
+            <w:rFonts w:eastAsia="Calibri"/>
+            <w:color w:val="000000"/>
             <w:sz w:val="22"/>
             <w:szCs w:val="22"/>
             <w:lang w:val="en-IN"/>
           </w:rPr>
-          <w:t>https://searchsecurity.techtarget.com/definition/MD5</w:t>
+          <w:t>http://www.printernational.org/iso-paper-sizes.php</w:t>
         </w:r>
       </w:hyperlink>
     </w:p>
     <w:p>
-      <w:r>
-        <w:rPr>
-          <w:rFonts w:ascii="Calibri" w:eastAsiaTheme="minorHAnsi" w:hAnsi="Calibri" w:cs="Calibri"/>
+      <w:pPr>
+        <w:numPr>
+          <w:ilvl w:val="0"/>
+          <w:numId w:val="33"/>
+        </w:numPr>
+        <w:spacing w:after="160" w:line="259" w:lineRule="auto"/>
+        <w:ind w:left="851" w:hanging="491"/>
+        <w:contextualSpacing/>
+        <w:rPr>
+          <w:rFonts w:eastAsia="Calibri"/>
           <w:color w:val="000000"/>
           <w:sz w:val="22"/>
           <w:szCs w:val="22"/>
           <w:lang w:val="en-IN"/>
         </w:rPr>
-        <w:t xml:space="preserve">[5] </w:t>
-      </w:r>
-      <w:hyperlink r:id="rId178">
+      </w:pPr>
+      <w:r>
+        <w:rPr>
+          <w:rFonts w:eastAsia="Calibri"/>
+          <w:color w:val="000000"/>
+          <w:sz w:val="22"/>
+          <w:szCs w:val="22"/>
+          <w:lang w:val="en-IN"/>
+        </w:rPr>
+        <w:t xml:space="preserve">Cambridge Computer Laboratory. (2017). Available: </w:t>
+      </w:r>
+      <w:hyperlink r:id="rId178" w:history="1">
         <w:r>
           <w:rPr>
-            <w:rStyle w:val="InternetLink"/>
-            <w:rFonts w:ascii="Calibri" w:eastAsiaTheme="minorHAnsi" w:hAnsi="Calibri" w:cs="Calibri"/>
+            <w:rFonts w:eastAsia="Calibri"/>
+            <w:color w:val="000000"/>
             <w:sz w:val="22"/>
             <w:szCs w:val="22"/>
             <w:lang w:val="en-IN"/>
           </w:rPr>
-          <w:t>https://searchsecurity.techtarget.com/definition/AES</w:t>
+          <w:t>https://www.cl.cam.ac.uk/~mgk25/iso-paper-ps.txt</w:t>
         </w:r>
       </w:hyperlink>
     </w:p>
     <w:p>
-      <w:r>
-        <w:rPr>
-          <w:rFonts w:ascii="Calibri" w:eastAsiaTheme="minorHAnsi" w:hAnsi="Calibri" w:cs="Calibri"/>
+      <w:pPr>
+        <w:numPr>
+          <w:ilvl w:val="0"/>
+          <w:numId w:val="33"/>
+        </w:numPr>
+        <w:spacing w:after="160" w:line="259" w:lineRule="auto"/>
+        <w:ind w:left="851" w:hanging="491"/>
+        <w:contextualSpacing/>
+        <w:rPr>
+          <w:rFonts w:eastAsia="Calibri"/>
           <w:color w:val="000000"/>
           <w:sz w:val="22"/>
           <w:szCs w:val="22"/>
           <w:lang w:val="en-IN"/>
         </w:rPr>
-        <w:t xml:space="preserve">[6] </w:t>
-      </w:r>
-      <w:hyperlink r:id="rId179">
+      </w:pPr>
+      <w:r>
+        <w:rPr>
+          <w:rFonts w:eastAsia="Calibri"/>
+          <w:color w:val="000000"/>
+          <w:sz w:val="22"/>
+          <w:szCs w:val="22"/>
+          <w:lang w:val="en-IN"/>
+        </w:rPr>
+        <w:t>X. Xueya, Z. Yanmei. The research and application of the creation PDF document based on the iTextSharp. Proceedings of the IEEE Symposium on Robotics and Applications (ISRA</w:t>
+      </w:r>
+      <w:proofErr w:type="gramStart"/>
+      <w:r>
+        <w:rPr>
+          <w:rFonts w:eastAsia="Calibri"/>
+          <w:color w:val="000000"/>
+          <w:sz w:val="22"/>
+          <w:szCs w:val="22"/>
+          <w:lang w:val="en-IN"/>
+        </w:rPr>
+        <w:t>),Kuala</w:t>
+      </w:r>
+      <w:proofErr w:type="gramEnd"/>
+      <w:r>
+        <w:rPr>
+          <w:rFonts w:eastAsia="Calibri"/>
+          <w:color w:val="000000"/>
+          <w:sz w:val="22"/>
+          <w:szCs w:val="22"/>
+          <w:lang w:val="en-IN"/>
+        </w:rPr>
+        <w:t xml:space="preserve"> Lumpur,Malaysia, (2012). </w:t>
+      </w:r>
+    </w:p>
+    <w:p>
+      <w:pPr>
+        <w:numPr>
+          <w:ilvl w:val="0"/>
+          <w:numId w:val="33"/>
+        </w:numPr>
+        <w:spacing w:after="160" w:line="259" w:lineRule="auto"/>
+        <w:ind w:left="851" w:hanging="491"/>
+        <w:contextualSpacing/>
+        <w:rPr>
+          <w:rFonts w:eastAsia="Calibri"/>
+          <w:color w:val="000000"/>
+          <w:sz w:val="22"/>
+          <w:szCs w:val="22"/>
+          <w:lang w:val="en-IN"/>
+        </w:rPr>
+      </w:pPr>
+      <w:r>
+        <w:rPr>
+          <w:rFonts w:eastAsia="Calibri"/>
+          <w:color w:val="000000"/>
+          <w:sz w:val="22"/>
+          <w:szCs w:val="22"/>
+          <w:lang w:val="en-IN"/>
+        </w:rPr>
+        <w:t xml:space="preserve">S. Bird. NLTK: the natural language toolkit. Proceedings of the COLING/ACL on Interactive presentation, Sydney, Australia, (2006). </w:t>
+      </w:r>
+    </w:p>
+    <w:p>
+      <w:pPr>
+        <w:numPr>
+          <w:ilvl w:val="0"/>
+          <w:numId w:val="33"/>
+        </w:numPr>
+        <w:spacing w:after="160" w:line="259" w:lineRule="auto"/>
+        <w:ind w:left="851" w:hanging="491"/>
+        <w:contextualSpacing/>
+        <w:rPr>
+          <w:rFonts w:eastAsia="Calibri"/>
+          <w:color w:val="000000"/>
+          <w:sz w:val="22"/>
+          <w:szCs w:val="22"/>
+          <w:lang w:val="en-IN"/>
+        </w:rPr>
+      </w:pPr>
+      <w:r>
+        <w:rPr>
+          <w:rFonts w:eastAsia="Calibri"/>
+          <w:color w:val="000000"/>
+          <w:sz w:val="22"/>
+          <w:szCs w:val="22"/>
+          <w:lang w:val="en-IN"/>
+        </w:rPr>
+        <w:t>Kamble, A. Jaiswal, N. Dekate, S. Haridas, K. Pendke. Integrated System for Reading Multiple Files. International Journal of Computer Science and Mobile Computing, 3(</w:t>
+      </w:r>
+      <w:proofErr w:type="gramStart"/>
+      <w:r>
+        <w:rPr>
+          <w:rFonts w:eastAsia="Calibri"/>
+          <w:color w:val="000000"/>
+          <w:sz w:val="22"/>
+          <w:szCs w:val="22"/>
+          <w:lang w:val="en-IN"/>
+        </w:rPr>
+        <w:t>2)(</w:t>
+      </w:r>
+      <w:proofErr w:type="gramEnd"/>
+      <w:r>
+        <w:rPr>
+          <w:rFonts w:eastAsia="Calibri"/>
+          <w:color w:val="000000"/>
+          <w:sz w:val="22"/>
+          <w:szCs w:val="22"/>
+          <w:lang w:val="en-IN"/>
+        </w:rPr>
+        <w:t>2014),45-52.</w:t>
+      </w:r>
+    </w:p>
+    <w:p>
+      <w:pPr>
+        <w:numPr>
+          <w:ilvl w:val="0"/>
+          <w:numId w:val="33"/>
+        </w:numPr>
+        <w:spacing w:after="160" w:line="259" w:lineRule="auto"/>
+        <w:ind w:left="851" w:hanging="491"/>
+        <w:contextualSpacing/>
+        <w:rPr>
+          <w:rFonts w:eastAsia="Calibri"/>
+          <w:color w:val="000000"/>
+          <w:sz w:val="22"/>
+          <w:szCs w:val="22"/>
+          <w:lang w:val="en-IN"/>
+        </w:rPr>
+      </w:pPr>
+      <w:r>
+        <w:rPr>
+          <w:rFonts w:eastAsia="Calibri"/>
+          <w:color w:val="000000"/>
+          <w:sz w:val="22"/>
+          <w:szCs w:val="22"/>
+          <w:lang w:val="en-IN"/>
+        </w:rPr>
+        <w:t xml:space="preserve">R. Milton. Extracting Data from PDFs: Clean Air in </w:t>
+      </w:r>
+      <w:proofErr w:type="gramStart"/>
+      <w:r>
+        <w:rPr>
+          <w:rFonts w:eastAsia="Calibri"/>
+          <w:color w:val="000000"/>
+          <w:sz w:val="22"/>
+          <w:szCs w:val="22"/>
+          <w:lang w:val="en-IN"/>
+        </w:rPr>
+        <w:t>Schools.(</w:t>
+      </w:r>
+      <w:proofErr w:type="gramEnd"/>
+      <w:r>
+        <w:rPr>
+          <w:rFonts w:eastAsia="Calibri"/>
+          <w:color w:val="000000"/>
+          <w:sz w:val="22"/>
+          <w:szCs w:val="22"/>
+          <w:lang w:val="en-IN"/>
+        </w:rPr>
+        <w:t xml:space="preserve">2011). Available: </w:t>
+      </w:r>
+      <w:hyperlink r:id="rId179" w:history="1">
         <w:r>
           <w:rPr>
-            <w:rStyle w:val="InternetLink"/>
-            <w:rFonts w:ascii="Calibri" w:eastAsiaTheme="minorHAnsi" w:hAnsi="Calibri" w:cs="Calibri"/>
+            <w:rFonts w:eastAsia="Calibri"/>
+            <w:color w:val="000000"/>
             <w:sz w:val="22"/>
             <w:szCs w:val="22"/>
             <w:lang w:val="en-IN"/>
           </w:rPr>
-          <w:t>https://searchsecurity.techtarget.com/definition/RSA</w:t>
+          <w:t>http://genesis.blogs.casa.ucl.ac.uk/2011/07/18/extracting-data-from-pdfs-clean-air-in-schools/</w:t>
         </w:r>
       </w:hyperlink>
-    </w:p>
-    <w:p>
-      <w:r>
-        <w:rPr>
-          <w:rFonts w:ascii="Calibri" w:eastAsiaTheme="minorHAnsi" w:hAnsi="Calibri" w:cs="Calibri"/>
+      <w:r>
+        <w:rPr>
+          <w:rFonts w:eastAsia="Calibri"/>
           <w:color w:val="000000"/>
           <w:sz w:val="22"/>
           <w:szCs w:val="22"/>
           <w:lang w:val="en-IN"/>
         </w:rPr>
-        <w:t xml:space="preserve">[7] </w:t>
-      </w:r>
-      <w:hyperlink r:id="rId180">
+        <w:t>.</w:t>
+      </w:r>
+    </w:p>
+    <w:p>
+      <w:pPr>
+        <w:numPr>
+          <w:ilvl w:val="0"/>
+          <w:numId w:val="33"/>
+        </w:numPr>
+        <w:spacing w:after="160" w:line="259" w:lineRule="auto"/>
+        <w:ind w:left="851" w:hanging="491"/>
+        <w:contextualSpacing/>
+        <w:rPr>
+          <w:rFonts w:eastAsia="Calibri"/>
+          <w:color w:val="000000"/>
+          <w:sz w:val="22"/>
+          <w:szCs w:val="22"/>
+          <w:lang w:val="en-IN"/>
+        </w:rPr>
+      </w:pPr>
+      <w:r>
+        <w:rPr>
+          <w:rFonts w:eastAsia="Calibri"/>
+          <w:color w:val="000000"/>
+          <w:sz w:val="22"/>
+          <w:szCs w:val="22"/>
+          <w:lang w:val="en-IN"/>
+        </w:rPr>
+        <w:t>V. Gaikar. Zamzar: Convert Your Files to Any Format by Email.Tricks Machine, (2012</w:t>
+      </w:r>
+      <w:proofErr w:type="gramStart"/>
+      <w:r>
+        <w:rPr>
+          <w:rFonts w:eastAsia="Calibri"/>
+          <w:color w:val="000000"/>
+          <w:sz w:val="22"/>
+          <w:szCs w:val="22"/>
+          <w:lang w:val="en-IN"/>
+        </w:rPr>
+        <w:t>).Available</w:t>
+      </w:r>
+      <w:proofErr w:type="gramEnd"/>
+      <w:r>
+        <w:rPr>
+          <w:rFonts w:eastAsia="Calibri"/>
+          <w:color w:val="000000"/>
+          <w:sz w:val="22"/>
+          <w:szCs w:val="22"/>
+          <w:lang w:val="en-IN"/>
+        </w:rPr>
+        <w:t xml:space="preserve">:http://www.tricksmachine.com/2012/03/zamzar-convert-yourfiles-by-mail.html/ </w:t>
+      </w:r>
+    </w:p>
+    <w:p>
+      <w:pPr>
+        <w:numPr>
+          <w:ilvl w:val="0"/>
+          <w:numId w:val="33"/>
+        </w:numPr>
+        <w:spacing w:after="160" w:line="259" w:lineRule="auto"/>
+        <w:ind w:left="851" w:hanging="491"/>
+        <w:contextualSpacing/>
+        <w:rPr>
+          <w:rFonts w:eastAsia="Calibri"/>
+          <w:color w:val="000000"/>
+          <w:sz w:val="22"/>
+          <w:szCs w:val="22"/>
+          <w:lang w:val="en-IN"/>
+        </w:rPr>
+      </w:pPr>
+      <w:r>
+        <w:rPr>
+          <w:rFonts w:eastAsia="Calibri"/>
+          <w:color w:val="000000"/>
+          <w:sz w:val="22"/>
+          <w:szCs w:val="22"/>
+          <w:lang w:val="en-IN"/>
+        </w:rPr>
+        <w:t>Z. Ahmed, T. Dandekar. MSL: Facilitating automatic and physical analysis of published scientific literature in PDF format. F1000Research, 4, (2015).</w:t>
+      </w:r>
+    </w:p>
+    <w:p>
+      <w:pPr>
+        <w:numPr>
+          <w:ilvl w:val="0"/>
+          <w:numId w:val="33"/>
+        </w:numPr>
+        <w:spacing w:after="160" w:line="259" w:lineRule="auto"/>
+        <w:ind w:left="851" w:hanging="491"/>
+        <w:contextualSpacing/>
+        <w:rPr>
+          <w:rFonts w:eastAsia="Calibri"/>
+          <w:color w:val="000000"/>
+          <w:sz w:val="22"/>
+          <w:szCs w:val="22"/>
+          <w:lang w:val="en-IN"/>
+        </w:rPr>
+      </w:pPr>
+      <w:r>
+        <w:rPr>
+          <w:rFonts w:eastAsia="Calibri"/>
+          <w:color w:val="000000"/>
+          <w:sz w:val="22"/>
+          <w:szCs w:val="22"/>
+          <w:lang w:val="en-IN"/>
+        </w:rPr>
+        <w:t xml:space="preserve">Mediafox Marketing s.r.o. PDF to Text. (2017). Available: </w:t>
+      </w:r>
+      <w:hyperlink r:id="rId180" w:history="1">
         <w:r>
           <w:rPr>
-            <w:rStyle w:val="InternetLink"/>
-            <w:rFonts w:ascii="Calibri" w:eastAsiaTheme="minorHAnsi" w:hAnsi="Calibri" w:cs="Calibri"/>
+            <w:rFonts w:eastAsia="Calibri"/>
+            <w:color w:val="000000"/>
             <w:sz w:val="22"/>
             <w:szCs w:val="22"/>
             <w:lang w:val="en-IN"/>
           </w:rPr>
-          <w:t>https://wikipedia.com/</w:t>
+          <w:t>http://pdftotext.com/</w:t>
         </w:r>
       </w:hyperlink>
     </w:p>
     <w:p>
-      <w:r>
-        <w:rPr>
-          <w:rFonts w:ascii="Calibri" w:eastAsiaTheme="minorHAnsi" w:hAnsi="Calibri" w:cs="Calibri"/>
+      <w:pPr>
+        <w:numPr>
+          <w:ilvl w:val="0"/>
+          <w:numId w:val="33"/>
+        </w:numPr>
+        <w:spacing w:after="160" w:line="259" w:lineRule="auto"/>
+        <w:ind w:left="851" w:hanging="491"/>
+        <w:contextualSpacing/>
+        <w:rPr>
+          <w:rFonts w:eastAsia="Calibri"/>
           <w:color w:val="000000"/>
           <w:sz w:val="22"/>
           <w:szCs w:val="22"/>
           <w:lang w:val="en-IN"/>
         </w:rPr>
-        <w:t xml:space="preserve">[8] </w:t>
-      </w:r>
-      <w:r>
-        <w:t>International Journal of Advanced Research in Computer Science and Software Engineering, “Authentication Techniques in Cloud Computing: A Review”</w:t>
-      </w:r>
-    </w:p>
-    <w:p>
-      <w:r>
-        <w:rPr>
-          <w:rFonts w:ascii="Calibri" w:eastAsiaTheme="minorHAnsi" w:hAnsi="Calibri" w:cs="Calibri"/>
+      </w:pPr>
+      <w:r>
+        <w:rPr>
+          <w:rFonts w:eastAsia="Calibri"/>
           <w:color w:val="000000"/>
           <w:sz w:val="22"/>
           <w:szCs w:val="22"/>
           <w:lang w:val="en-IN"/>
         </w:rPr>
-        <w:t xml:space="preserve">[9] </w:t>
-      </w:r>
-      <w:hyperlink r:id="rId181">
+        <w:t xml:space="preserve">Online2PDF.com. Online2PDF.com 8.0. (2017). </w:t>
+      </w:r>
+      <w:proofErr w:type="gramStart"/>
+      <w:r>
+        <w:rPr>
+          <w:rFonts w:eastAsia="Calibri"/>
+          <w:color w:val="000000"/>
+          <w:sz w:val="22"/>
+          <w:szCs w:val="22"/>
+          <w:lang w:val="en-IN"/>
+        </w:rPr>
+        <w:t>Available:https://online2pdf.com/</w:t>
+      </w:r>
+      <w:proofErr w:type="gramEnd"/>
+    </w:p>
+    <w:p>
+      <w:pPr>
+        <w:numPr>
+          <w:ilvl w:val="0"/>
+          <w:numId w:val="33"/>
+        </w:numPr>
+        <w:spacing w:after="160" w:line="259" w:lineRule="auto"/>
+        <w:ind w:left="851" w:hanging="491"/>
+        <w:contextualSpacing/>
+        <w:rPr>
+          <w:rFonts w:eastAsia="Calibri"/>
+          <w:color w:val="000000"/>
+          <w:sz w:val="22"/>
+          <w:szCs w:val="22"/>
+          <w:lang w:val="en-IN"/>
+        </w:rPr>
+      </w:pPr>
+      <w:r>
+        <w:rPr>
+          <w:rFonts w:eastAsia="Calibri"/>
+          <w:color w:val="000000"/>
+          <w:sz w:val="22"/>
+          <w:szCs w:val="22"/>
+          <w:lang w:val="en-IN"/>
+        </w:rPr>
+        <w:t xml:space="preserve">Online-convert.com. Free online file converter. (2017). Available: </w:t>
+      </w:r>
+      <w:hyperlink r:id="rId181" w:history="1">
         <w:r>
           <w:rPr>
-            <w:rStyle w:val="InternetLink"/>
-            <w:rFonts w:ascii="Calibri" w:eastAsiaTheme="minorHAnsi" w:hAnsi="Calibri" w:cs="Calibri"/>
+            <w:rFonts w:eastAsia="Calibri"/>
+            <w:color w:val="000000"/>
             <w:sz w:val="22"/>
             <w:szCs w:val="22"/>
             <w:lang w:val="en-IN"/>
           </w:rPr>
-          <w:t>https://researchgate.com/</w:t>
+          <w:t>http://online-convert.com/</w:t>
         </w:r>
       </w:hyperlink>
     </w:p>
     <w:p>
       <w:pPr>
-        <w:rPr>
-          <w:rFonts w:ascii="Calibri" w:eastAsiaTheme="minorHAnsi" w:hAnsi="Calibri" w:cs="Calibri"/>
+        <w:numPr>
+          <w:ilvl w:val="0"/>
+          <w:numId w:val="33"/>
+        </w:numPr>
+        <w:spacing w:after="160" w:line="259" w:lineRule="auto"/>
+        <w:ind w:left="851" w:hanging="491"/>
+        <w:contextualSpacing/>
+        <w:rPr>
+          <w:rFonts w:eastAsia="Calibri"/>
           <w:color w:val="000000"/>
           <w:sz w:val="22"/>
           <w:szCs w:val="22"/>
@@ -20981,484 +21455,64 @@
       </w:pPr>
       <w:r>
         <w:rPr>
-          <w:rFonts w:ascii="Calibri" w:eastAsiaTheme="minorHAnsi" w:hAnsi="Calibri" w:cs="Calibri"/>
+          <w:rFonts w:eastAsia="Calibri"/>
           <w:color w:val="000000"/>
           <w:sz w:val="22"/>
           <w:szCs w:val="22"/>
           <w:lang w:val="en-IN"/>
         </w:rPr>
-        <w:t>[10]</w:t>
-      </w:r>
-      <w:r>
-        <w:rPr>
-          <w:rFonts w:asciiTheme="minorHAnsi" w:eastAsiaTheme="minorEastAsia" w:hAnsi="Calibri" w:cstheme="minorBidi"/>
-          <w:color w:val="000000" w:themeColor="text1"/>
-          <w:kern w:val="2"/>
-          <w:sz w:val="48"/>
-          <w:szCs w:val="48"/>
-          <w:lang w:val="en-IN" w:eastAsia="en-IN"/>
-        </w:rPr>
-        <w:t xml:space="preserve"> </w:t>
-      </w:r>
-      <w:r>
-        <w:rPr>
-          <w:rFonts w:ascii="Calibri" w:eastAsiaTheme="minorHAnsi" w:hAnsi="Calibri" w:cs="Calibri"/>
+        <w:t>G. A. Miller. WordNet: A Lexical Database for English. Communications of the ACM, 38(</w:t>
+      </w:r>
+      <w:proofErr w:type="gramStart"/>
+      <w:r>
+        <w:rPr>
+          <w:rFonts w:eastAsia="Calibri"/>
           <w:color w:val="000000"/>
           <w:sz w:val="22"/>
           <w:szCs w:val="22"/>
           <w:lang w:val="en-IN"/>
         </w:rPr>
-        <w:t xml:space="preserve">Network security </w:t>
-      </w:r>
-      <w:proofErr w:type="gramStart"/>
-      <w:r>
-        <w:rPr>
-          <w:rFonts w:ascii="Calibri" w:eastAsiaTheme="minorHAnsi" w:hAnsi="Calibri" w:cs="Calibri"/>
+        <w:t>11)(</w:t>
+      </w:r>
+      <w:proofErr w:type="gramEnd"/>
+      <w:r>
+        <w:rPr>
+          <w:rFonts w:eastAsia="Calibri"/>
           <w:color w:val="000000"/>
           <w:sz w:val="22"/>
           <w:szCs w:val="22"/>
           <w:lang w:val="en-IN"/>
         </w:rPr>
-        <w:t xml:space="preserve">and  </w:t>
-      </w:r>
-      <w:proofErr w:type="spellStart"/>
-      <w:r>
-        <w:rPr>
-          <w:rFonts w:ascii="Calibri" w:eastAsiaTheme="minorHAnsi" w:hAnsi="Calibri" w:cs="Calibri"/>
+        <w:t>1995), 39-41</w:t>
+      </w:r>
+    </w:p>
+    <w:p>
+      <w:pPr>
+        <w:numPr>
+          <w:ilvl w:val="0"/>
+          <w:numId w:val="33"/>
+        </w:numPr>
+        <w:spacing w:after="160" w:line="259" w:lineRule="auto"/>
+        <w:ind w:left="851" w:hanging="491"/>
+        <w:contextualSpacing/>
+        <w:rPr>
+          <w:rFonts w:eastAsia="Calibri"/>
           <w:color w:val="000000"/>
           <w:sz w:val="22"/>
           <w:szCs w:val="22"/>
           <w:lang w:val="en-IN"/>
         </w:rPr>
-        <w:t>cryptograpy</w:t>
-      </w:r>
-      <w:proofErr w:type="spellEnd"/>
-      <w:proofErr w:type="gramEnd"/>
-      <w:r>
-        <w:rPr>
-          <w:rFonts w:ascii="Calibri" w:eastAsiaTheme="minorHAnsi" w:hAnsi="Calibri" w:cs="Calibri"/>
+      </w:pPr>
+      <w:r>
+        <w:rPr>
+          <w:rFonts w:eastAsia="Calibri"/>
           <w:color w:val="000000"/>
           <w:sz w:val="22"/>
           <w:szCs w:val="22"/>
           <w:lang w:val="en-IN"/>
         </w:rPr>
-        <w:t xml:space="preserve"> by Himanshu </w:t>
-      </w:r>
-      <w:proofErr w:type="spellStart"/>
-      <w:r>
-        <w:rPr>
-          <w:rFonts w:ascii="Calibri" w:eastAsiaTheme="minorHAnsi" w:hAnsi="Calibri" w:cs="Calibri"/>
-          <w:color w:val="000000"/>
-          <w:sz w:val="22"/>
-          <w:szCs w:val="22"/>
-          <w:lang w:val="en-IN"/>
-        </w:rPr>
-        <w:t>sharma</w:t>
-      </w:r>
-      <w:proofErr w:type="spellEnd"/>
-    </w:p>
-    <w:p>
-      <w:pPr>
-        <w:rPr>
-          <w:rFonts w:ascii="Calibri" w:eastAsiaTheme="minorHAnsi" w:hAnsi="Calibri" w:cs="Calibri"/>
-          <w:color w:val="000000"/>
-          <w:sz w:val="22"/>
-          <w:szCs w:val="22"/>
-          <w:lang w:val="en-IN"/>
-        </w:rPr>
-      </w:pPr>
-      <w:r>
-        <w:rPr>
-          <w:rFonts w:ascii="Calibri" w:eastAsiaTheme="minorHAnsi" w:hAnsi="Calibri" w:cs="Calibri"/>
-          <w:color w:val="000000"/>
-          <w:sz w:val="22"/>
-          <w:szCs w:val="22"/>
-          <w:lang w:val="en-IN"/>
-        </w:rPr>
-        <w:t xml:space="preserve">[11] Yashpal Kadam, “Security Issues in Cloud Computing A Transparent View”, International Journal of Computer Science Emerging Technology, Vol-2 No 5 October, </w:t>
-      </w:r>
-      <w:proofErr w:type="gramStart"/>
-      <w:r>
-        <w:rPr>
-          <w:rFonts w:ascii="Calibri" w:eastAsiaTheme="minorHAnsi" w:hAnsi="Calibri" w:cs="Calibri"/>
-          <w:color w:val="000000"/>
-          <w:sz w:val="22"/>
-          <w:szCs w:val="22"/>
-          <w:lang w:val="en-IN"/>
-        </w:rPr>
-        <w:t>2011 ,</w:t>
-      </w:r>
-      <w:proofErr w:type="gramEnd"/>
-      <w:r>
-        <w:rPr>
-          <w:rFonts w:ascii="Calibri" w:eastAsiaTheme="minorHAnsi" w:hAnsi="Calibri" w:cs="Calibri"/>
-          <w:color w:val="000000"/>
-          <w:sz w:val="22"/>
-          <w:szCs w:val="22"/>
-          <w:lang w:val="en-IN"/>
-        </w:rPr>
-        <w:t xml:space="preserve"> 316-322</w:t>
-      </w:r>
-    </w:p>
-    <w:p>
-      <w:pPr>
-        <w:rPr>
-          <w:rFonts w:ascii="Calibri" w:eastAsiaTheme="minorHAnsi" w:hAnsi="Calibri" w:cs="Calibri"/>
-          <w:color w:val="000000"/>
-          <w:sz w:val="22"/>
-          <w:szCs w:val="22"/>
-          <w:lang w:val="en-IN"/>
-        </w:rPr>
-      </w:pPr>
-      <w:r>
-        <w:rPr>
-          <w:rFonts w:ascii="Calibri" w:eastAsiaTheme="minorHAnsi" w:hAnsi="Calibri" w:cs="Calibri"/>
-          <w:color w:val="000000"/>
-          <w:sz w:val="22"/>
-          <w:szCs w:val="22"/>
-          <w:lang w:val="en-IN"/>
-        </w:rPr>
-        <w:t>[12] “Cloud Computing: Silver Lining or Storm Ahead?”, Volume 13 Number 2, Spring 2010</w:t>
-      </w:r>
-    </w:p>
-    <w:p>
-      <w:pPr>
-        <w:rPr>
-          <w:rFonts w:ascii="Calibri" w:eastAsiaTheme="minorHAnsi" w:hAnsi="Calibri" w:cs="Calibri"/>
-          <w:color w:val="000000"/>
-          <w:sz w:val="22"/>
-          <w:szCs w:val="22"/>
-          <w:lang w:val="en-IN"/>
-        </w:rPr>
-      </w:pPr>
-      <w:r>
-        <w:rPr>
-          <w:rFonts w:ascii="Calibri" w:eastAsiaTheme="minorHAnsi" w:hAnsi="Calibri" w:cs="Calibri"/>
-          <w:color w:val="000000"/>
-          <w:sz w:val="22"/>
-          <w:szCs w:val="22"/>
-          <w:lang w:val="en-IN"/>
-        </w:rPr>
-        <w:t xml:space="preserve">[13] </w:t>
-      </w:r>
-      <w:proofErr w:type="spellStart"/>
-      <w:r>
-        <w:rPr>
-          <w:rFonts w:ascii="Calibri" w:eastAsiaTheme="minorHAnsi" w:hAnsi="Calibri" w:cs="Calibri"/>
-          <w:color w:val="000000"/>
-          <w:sz w:val="22"/>
-          <w:szCs w:val="22"/>
-          <w:lang w:val="en-IN"/>
-        </w:rPr>
-        <w:t>Hongwei</w:t>
-      </w:r>
-      <w:proofErr w:type="spellEnd"/>
-      <w:r>
-        <w:rPr>
-          <w:rFonts w:ascii="Calibri" w:eastAsiaTheme="minorHAnsi" w:hAnsi="Calibri" w:cs="Calibri"/>
-          <w:color w:val="000000"/>
-          <w:sz w:val="22"/>
-          <w:szCs w:val="22"/>
-          <w:lang w:val="en-IN"/>
-        </w:rPr>
-        <w:t xml:space="preserve"> Li, </w:t>
-      </w:r>
-      <w:proofErr w:type="spellStart"/>
-      <w:r>
-        <w:rPr>
-          <w:rFonts w:ascii="Calibri" w:eastAsiaTheme="minorHAnsi" w:hAnsi="Calibri" w:cs="Calibri"/>
-          <w:color w:val="000000"/>
-          <w:sz w:val="22"/>
-          <w:szCs w:val="22"/>
-          <w:lang w:val="en-IN"/>
-        </w:rPr>
-        <w:t>Yuanshun</w:t>
-      </w:r>
-      <w:proofErr w:type="spellEnd"/>
-      <w:r>
-        <w:rPr>
-          <w:rFonts w:ascii="Calibri" w:eastAsiaTheme="minorHAnsi" w:hAnsi="Calibri" w:cs="Calibri"/>
-          <w:color w:val="000000"/>
-          <w:sz w:val="22"/>
-          <w:szCs w:val="22"/>
-          <w:lang w:val="en-IN"/>
-        </w:rPr>
-        <w:t xml:space="preserve"> Dai, Ling Tian and </w:t>
-      </w:r>
-      <w:proofErr w:type="spellStart"/>
-      <w:r>
-        <w:rPr>
-          <w:rFonts w:ascii="Calibri" w:eastAsiaTheme="minorHAnsi" w:hAnsi="Calibri" w:cs="Calibri"/>
-          <w:color w:val="000000"/>
-          <w:sz w:val="22"/>
-          <w:szCs w:val="22"/>
-          <w:lang w:val="en-IN"/>
-        </w:rPr>
-        <w:t>Haomiao</w:t>
-      </w:r>
-      <w:proofErr w:type="spellEnd"/>
-      <w:r>
-        <w:rPr>
-          <w:rFonts w:ascii="Calibri" w:eastAsiaTheme="minorHAnsi" w:hAnsi="Calibri" w:cs="Calibri"/>
-          <w:color w:val="000000"/>
-          <w:sz w:val="22"/>
-          <w:szCs w:val="22"/>
-          <w:lang w:val="en-IN"/>
-        </w:rPr>
-        <w:t xml:space="preserve"> Yang, “Identity-Based Authentication for Cloud Computing”, </w:t>
-      </w:r>
-      <w:proofErr w:type="spellStart"/>
-      <w:r>
-        <w:rPr>
-          <w:rFonts w:ascii="Calibri" w:eastAsiaTheme="minorHAnsi" w:hAnsi="Calibri" w:cs="Calibri"/>
-          <w:color w:val="000000"/>
-          <w:sz w:val="22"/>
-          <w:szCs w:val="22"/>
-          <w:lang w:val="en-IN"/>
-        </w:rPr>
-        <w:t>CloudCom</w:t>
-      </w:r>
-      <w:proofErr w:type="spellEnd"/>
-      <w:r>
-        <w:rPr>
-          <w:rFonts w:ascii="Calibri" w:eastAsiaTheme="minorHAnsi" w:hAnsi="Calibri" w:cs="Calibri"/>
-          <w:color w:val="000000"/>
-          <w:sz w:val="22"/>
-          <w:szCs w:val="22"/>
-          <w:lang w:val="en-IN"/>
-        </w:rPr>
-        <w:t xml:space="preserve"> 2009, LNCS 5931, pp. 157–166, 2009</w:t>
-      </w:r>
-    </w:p>
-    <w:p>
-      <w:pPr>
-        <w:rPr>
-          <w:rFonts w:ascii="Calibri" w:eastAsiaTheme="minorHAnsi" w:hAnsi="Calibri" w:cs="Calibri"/>
-          <w:color w:val="000000"/>
-          <w:sz w:val="22"/>
-          <w:szCs w:val="22"/>
-          <w:lang w:val="en-IN"/>
-        </w:rPr>
-      </w:pPr>
-      <w:r>
-        <w:rPr>
-          <w:rFonts w:ascii="Calibri" w:eastAsiaTheme="minorHAnsi" w:hAnsi="Calibri" w:cs="Calibri"/>
-          <w:color w:val="000000"/>
-          <w:sz w:val="22"/>
-          <w:szCs w:val="22"/>
-          <w:lang w:val="en-IN"/>
-        </w:rPr>
-        <w:t xml:space="preserve">[14] Sven </w:t>
-      </w:r>
-      <w:proofErr w:type="spellStart"/>
-      <w:r>
-        <w:rPr>
-          <w:rFonts w:ascii="Calibri" w:eastAsiaTheme="minorHAnsi" w:hAnsi="Calibri" w:cs="Calibri"/>
-          <w:color w:val="000000"/>
-          <w:sz w:val="22"/>
-          <w:szCs w:val="22"/>
-          <w:lang w:val="en-IN"/>
-        </w:rPr>
-        <w:t>Bugiel</w:t>
-      </w:r>
-      <w:proofErr w:type="spellEnd"/>
-      <w:r>
-        <w:rPr>
-          <w:rFonts w:ascii="Calibri" w:eastAsiaTheme="minorHAnsi" w:hAnsi="Calibri" w:cs="Calibri"/>
-          <w:color w:val="000000"/>
-          <w:sz w:val="22"/>
-          <w:szCs w:val="22"/>
-          <w:lang w:val="en-IN"/>
-        </w:rPr>
-        <w:t xml:space="preserve">, Stefan </w:t>
-      </w:r>
-      <w:proofErr w:type="spellStart"/>
-      <w:r>
-        <w:rPr>
-          <w:rFonts w:ascii="Calibri" w:eastAsiaTheme="minorHAnsi" w:hAnsi="Calibri" w:cs="Calibri"/>
-          <w:color w:val="000000"/>
-          <w:sz w:val="22"/>
-          <w:szCs w:val="22"/>
-          <w:lang w:val="en-IN"/>
-        </w:rPr>
-        <w:t>Nurnberger</w:t>
-      </w:r>
-      <w:proofErr w:type="spellEnd"/>
-      <w:r>
-        <w:rPr>
-          <w:rFonts w:ascii="Calibri" w:eastAsiaTheme="minorHAnsi" w:hAnsi="Calibri" w:cs="Calibri"/>
-          <w:color w:val="000000"/>
-          <w:sz w:val="22"/>
-          <w:szCs w:val="22"/>
-          <w:lang w:val="en-IN"/>
-        </w:rPr>
-        <w:t>, Ahmad-Reza Sadeghi, Thomas Schneider, “Twin Clouds: Secure Cloud Computing with Low Latency”, CASED, Germany, 2011</w:t>
-      </w:r>
-    </w:p>
-    <w:p>
-      <w:pPr>
-        <w:rPr>
-          <w:rFonts w:ascii="Calibri" w:eastAsiaTheme="minorHAnsi" w:hAnsi="Calibri" w:cs="Calibri"/>
-          <w:color w:val="000000"/>
-          <w:sz w:val="22"/>
-          <w:szCs w:val="22"/>
-          <w:lang w:val="en-IN"/>
-        </w:rPr>
-      </w:pPr>
-    </w:p>
-    <w:p>
-      <w:pPr>
-        <w:rPr>
-          <w:rFonts w:ascii="Calibri" w:eastAsiaTheme="minorHAnsi" w:hAnsi="Calibri" w:cs="Calibri"/>
-          <w:color w:val="000000"/>
-          <w:sz w:val="22"/>
-          <w:szCs w:val="22"/>
-          <w:lang w:val="en-IN"/>
-        </w:rPr>
-      </w:pPr>
-    </w:p>
-    <w:p>
-      <w:pPr>
-        <w:rPr>
-          <w:rFonts w:ascii="Calibri" w:eastAsiaTheme="minorHAnsi" w:hAnsi="Calibri" w:cs="Calibri"/>
-          <w:color w:val="000000"/>
-          <w:sz w:val="22"/>
-          <w:szCs w:val="22"/>
-          <w:lang w:val="en-IN"/>
-        </w:rPr>
-      </w:pPr>
-    </w:p>
-    <w:p>
-      <w:pPr>
-        <w:rPr>
-          <w:rFonts w:ascii="Calibri" w:eastAsiaTheme="minorHAnsi" w:hAnsi="Calibri" w:cs="Calibri"/>
-          <w:color w:val="000000"/>
-          <w:sz w:val="22"/>
-          <w:szCs w:val="22"/>
-          <w:lang w:val="en-IN"/>
-        </w:rPr>
-      </w:pPr>
-    </w:p>
-    <w:p>
-      <w:pPr>
-        <w:rPr>
-          <w:rFonts w:ascii="Calibri" w:eastAsiaTheme="minorHAnsi" w:hAnsi="Calibri" w:cs="Calibri"/>
-          <w:color w:val="000000"/>
-          <w:sz w:val="22"/>
-          <w:szCs w:val="22"/>
-          <w:lang w:val="en-IN"/>
-        </w:rPr>
-      </w:pPr>
-    </w:p>
-    <w:p>
-      <w:pPr>
-        <w:rPr>
-          <w:rFonts w:ascii="Calibri" w:eastAsiaTheme="minorHAnsi" w:hAnsi="Calibri" w:cs="Calibri"/>
-          <w:color w:val="000000"/>
-          <w:sz w:val="22"/>
-          <w:szCs w:val="22"/>
-          <w:lang w:val="en-IN"/>
-        </w:rPr>
-      </w:pPr>
-    </w:p>
-    <w:p>
-      <w:pPr>
-        <w:rPr>
-          <w:rFonts w:ascii="Calibri" w:eastAsiaTheme="minorHAnsi" w:hAnsi="Calibri" w:cs="Calibri"/>
-          <w:color w:val="000000"/>
-          <w:sz w:val="22"/>
-          <w:szCs w:val="22"/>
-          <w:lang w:val="en-IN"/>
-        </w:rPr>
-      </w:pPr>
-    </w:p>
-    <w:p>
-      <w:pPr>
-        <w:rPr>
-          <w:rFonts w:ascii="Calibri" w:eastAsiaTheme="minorHAnsi" w:hAnsi="Calibri" w:cs="Calibri"/>
-          <w:color w:val="000000"/>
-          <w:sz w:val="22"/>
-          <w:szCs w:val="22"/>
-          <w:lang w:val="en-IN"/>
-        </w:rPr>
-      </w:pPr>
-    </w:p>
-    <w:p>
-      <w:pPr>
-        <w:rPr>
-          <w:rFonts w:ascii="Calibri" w:eastAsiaTheme="minorHAnsi" w:hAnsi="Calibri" w:cs="Calibri"/>
-          <w:color w:val="000000"/>
-          <w:sz w:val="22"/>
-          <w:szCs w:val="22"/>
-          <w:lang w:val="en-IN"/>
-        </w:rPr>
-      </w:pPr>
-    </w:p>
-    <w:p>
-      <w:pPr>
-        <w:rPr>
-          <w:rFonts w:ascii="Calibri" w:eastAsiaTheme="minorHAnsi" w:hAnsi="Calibri" w:cs="Calibri"/>
-          <w:color w:val="000000"/>
-          <w:sz w:val="22"/>
-          <w:szCs w:val="22"/>
-          <w:lang w:val="en-IN"/>
-        </w:rPr>
-      </w:pPr>
-    </w:p>
-    <w:p>
-      <w:pPr>
-        <w:rPr>
-          <w:rFonts w:ascii="Calibri" w:eastAsiaTheme="minorHAnsi" w:hAnsi="Calibri" w:cs="Calibri"/>
-          <w:color w:val="000000"/>
-          <w:sz w:val="22"/>
-          <w:szCs w:val="22"/>
-          <w:lang w:val="en-IN"/>
-        </w:rPr>
-      </w:pPr>
-    </w:p>
-    <w:p>
-      <w:pPr>
-        <w:rPr>
-          <w:rFonts w:ascii="Calibri" w:eastAsiaTheme="minorHAnsi" w:hAnsi="Calibri" w:cs="Calibri"/>
-          <w:color w:val="000000"/>
-          <w:sz w:val="22"/>
-          <w:szCs w:val="22"/>
-          <w:lang w:val="en-IN"/>
-        </w:rPr>
-      </w:pPr>
-    </w:p>
-    <w:p>
-      <w:pPr>
-        <w:rPr>
-          <w:rFonts w:ascii="Calibri" w:eastAsiaTheme="minorHAnsi" w:hAnsi="Calibri" w:cs="Calibri"/>
-          <w:color w:val="000000"/>
-          <w:sz w:val="22"/>
-          <w:szCs w:val="22"/>
-          <w:lang w:val="en-IN"/>
-        </w:rPr>
-      </w:pPr>
-    </w:p>
-    <w:p>
-      <w:pPr>
-        <w:rPr>
-          <w:rFonts w:ascii="Calibri" w:eastAsiaTheme="minorHAnsi" w:hAnsi="Calibri" w:cs="Calibri"/>
-          <w:color w:val="000000"/>
-          <w:sz w:val="22"/>
-          <w:szCs w:val="22"/>
-          <w:lang w:val="en-IN"/>
-        </w:rPr>
-      </w:pPr>
-    </w:p>
-    <w:p>
-      <w:pPr>
-        <w:rPr>
-          <w:rFonts w:ascii="Calibri" w:eastAsiaTheme="minorHAnsi" w:hAnsi="Calibri" w:cs="Calibri"/>
-          <w:color w:val="000000"/>
-          <w:sz w:val="22"/>
-          <w:szCs w:val="22"/>
-          <w:lang w:val="en-IN"/>
-        </w:rPr>
-      </w:pPr>
+        <w:t>C. Fellbaum. WordNet: An Electronic Lexical Database. (1998). Cambridge, MA, MIT Press</w:t>
+      </w:r>
     </w:p>
     <w:p>
       <w:pPr>
@@ -21500,6 +21554,8 @@
         </w:tabs>
         <w:jc w:val="both"/>
       </w:pPr>
+      <w:bookmarkStart w:id="7" w:name="_GoBack"/>
+      <w:bookmarkEnd w:id="7"/>
     </w:p>
     <w:sectPr>
       <w:footerReference w:type="default" r:id="rId182"/>
@@ -22188,6 +22244,98 @@
     </w:lvl>
   </w:abstractNum>
   <w:abstractNum w:abstractNumId="5" w15:restartNumberingAfterBreak="0">
+    <w:nsid w:val="2CB2683D"/>
+    <w:multiLevelType w:val="hybridMultilevel"/>
+    <w:tmpl w:val="5796AC96"/>
+    <w:lvl w:ilvl="0" w:tplc="E3F0EC80">
+      <w:start w:val="1"/>
+      <w:numFmt w:val="decimal"/>
+      <w:lvlText w:val="[%1] "/>
+      <w:lvlJc w:val="left"/>
+      <w:pPr>
+        <w:ind w:left="720" w:hanging="360"/>
+      </w:pPr>
+      <w:rPr>
+        <w:rFonts w:hint="default"/>
+      </w:rPr>
+    </w:lvl>
+    <w:lvl w:ilvl="1" w:tplc="A00C5E96">
+      <w:start w:val="1"/>
+      <w:numFmt w:val="upperLetter"/>
+      <w:lvlText w:val="%2."/>
+      <w:lvlJc w:val="left"/>
+      <w:pPr>
+        <w:ind w:left="1440" w:hanging="360"/>
+      </w:pPr>
+      <w:rPr>
+        <w:rFonts w:hint="default"/>
+      </w:rPr>
+    </w:lvl>
+    <w:lvl w:ilvl="2" w:tplc="4009001B" w:tentative="1">
+      <w:start w:val="1"/>
+      <w:numFmt w:val="lowerRoman"/>
+      <w:lvlText w:val="%3."/>
+      <w:lvlJc w:val="right"/>
+      <w:pPr>
+        <w:ind w:left="2160" w:hanging="180"/>
+      </w:pPr>
+    </w:lvl>
+    <w:lvl w:ilvl="3" w:tplc="4009000F" w:tentative="1">
+      <w:start w:val="1"/>
+      <w:numFmt w:val="decimal"/>
+      <w:lvlText w:val="%4."/>
+      <w:lvlJc w:val="left"/>
+      <w:pPr>
+        <w:ind w:left="2880" w:hanging="360"/>
+      </w:pPr>
+    </w:lvl>
+    <w:lvl w:ilvl="4" w:tplc="40090019" w:tentative="1">
+      <w:start w:val="1"/>
+      <w:numFmt w:val="lowerLetter"/>
+      <w:lvlText w:val="%5."/>
+      <w:lvlJc w:val="left"/>
+      <w:pPr>
+        <w:ind w:left="3600" w:hanging="360"/>
+      </w:pPr>
+    </w:lvl>
+    <w:lvl w:ilvl="5" w:tplc="4009001B" w:tentative="1">
+      <w:start w:val="1"/>
+      <w:numFmt w:val="lowerRoman"/>
+      <w:lvlText w:val="%6."/>
+      <w:lvlJc w:val="right"/>
+      <w:pPr>
+        <w:ind w:left="4320" w:hanging="180"/>
+      </w:pPr>
+    </w:lvl>
+    <w:lvl w:ilvl="6" w:tplc="4009000F" w:tentative="1">
+      <w:start w:val="1"/>
+      <w:numFmt w:val="decimal"/>
+      <w:lvlText w:val="%7."/>
+      <w:lvlJc w:val="left"/>
+      <w:pPr>
+        <w:ind w:left="5040" w:hanging="360"/>
+      </w:pPr>
+    </w:lvl>
+    <w:lvl w:ilvl="7" w:tplc="40090019" w:tentative="1">
+      <w:start w:val="1"/>
+      <w:numFmt w:val="lowerLetter"/>
+      <w:lvlText w:val="%8."/>
+      <w:lvlJc w:val="left"/>
+      <w:pPr>
+        <w:ind w:left="5760" w:hanging="360"/>
+      </w:pPr>
+    </w:lvl>
+    <w:lvl w:ilvl="8" w:tplc="4009001B" w:tentative="1">
+      <w:start w:val="1"/>
+      <w:numFmt w:val="lowerRoman"/>
+      <w:lvlText w:val="%9."/>
+      <w:lvlJc w:val="right"/>
+      <w:pPr>
+        <w:ind w:left="6480" w:hanging="180"/>
+      </w:pPr>
+    </w:lvl>
+  </w:abstractNum>
+  <w:abstractNum w:abstractNumId="6" w15:restartNumberingAfterBreak="0">
     <w:nsid w:val="352048CF"/>
     <w:multiLevelType w:val="multilevel"/>
     <w:tmpl w:val="CF22EFA8"/>
@@ -22327,7 +22475,7 @@
       </w:rPr>
     </w:lvl>
   </w:abstractNum>
-  <w:abstractNum w:abstractNumId="6" w15:restartNumberingAfterBreak="0">
+  <w:abstractNum w:abstractNumId="7" w15:restartNumberingAfterBreak="0">
     <w:nsid w:val="377F3B2E"/>
     <w:multiLevelType w:val="hybridMultilevel"/>
     <w:tmpl w:val="411C54B2"/>
@@ -22440,7 +22588,7 @@
       </w:rPr>
     </w:lvl>
   </w:abstractNum>
-  <w:abstractNum w:abstractNumId="7" w15:restartNumberingAfterBreak="0">
+  <w:abstractNum w:abstractNumId="8" w15:restartNumberingAfterBreak="0">
     <w:nsid w:val="39106132"/>
     <w:multiLevelType w:val="hybridMultilevel"/>
     <w:tmpl w:val="28080386"/>
@@ -22553,7 +22701,7 @@
       </w:rPr>
     </w:lvl>
   </w:abstractNum>
-  <w:abstractNum w:abstractNumId="8" w15:restartNumberingAfterBreak="0">
+  <w:abstractNum w:abstractNumId="9" w15:restartNumberingAfterBreak="0">
     <w:nsid w:val="397F07D1"/>
     <w:multiLevelType w:val="hybridMultilevel"/>
     <w:tmpl w:val="26F04836"/>
@@ -22666,7 +22814,7 @@
       </w:rPr>
     </w:lvl>
   </w:abstractNum>
-  <w:abstractNum w:abstractNumId="9" w15:restartNumberingAfterBreak="0">
+  <w:abstractNum w:abstractNumId="10" w15:restartNumberingAfterBreak="0">
     <w:nsid w:val="40F54413"/>
     <w:multiLevelType w:val="hybridMultilevel"/>
     <w:tmpl w:val="AB428A9C"/>
@@ -22779,7 +22927,7 @@
       </w:pPr>
     </w:lvl>
   </w:abstractNum>
-  <w:abstractNum w:abstractNumId="10" w15:restartNumberingAfterBreak="0">
+  <w:abstractNum w:abstractNumId="11" w15:restartNumberingAfterBreak="0">
     <w:nsid w:val="42AD19D3"/>
     <w:multiLevelType w:val="hybridMultilevel"/>
     <w:tmpl w:val="428455B6"/>
@@ -22893,7 +23041,7 @@
       </w:rPr>
     </w:lvl>
   </w:abstractNum>
-  <w:abstractNum w:abstractNumId="11" w15:restartNumberingAfterBreak="0">
+  <w:abstractNum w:abstractNumId="12" w15:restartNumberingAfterBreak="0">
     <w:nsid w:val="4477407C"/>
     <w:multiLevelType w:val="multilevel"/>
     <w:tmpl w:val="BF76BD5C"/>
@@ -23034,7 +23182,7 @@
       </w:rPr>
     </w:lvl>
   </w:abstractNum>
-  <w:abstractNum w:abstractNumId="12" w15:restartNumberingAfterBreak="0">
+  <w:abstractNum w:abstractNumId="13" w15:restartNumberingAfterBreak="0">
     <w:nsid w:val="48EE0FB5"/>
     <w:multiLevelType w:val="hybridMultilevel"/>
     <w:tmpl w:val="A8CAE46A"/>
@@ -23147,7 +23295,7 @@
       </w:rPr>
     </w:lvl>
   </w:abstractNum>
-  <w:abstractNum w:abstractNumId="13" w15:restartNumberingAfterBreak="0">
+  <w:abstractNum w:abstractNumId="14" w15:restartNumberingAfterBreak="0">
     <w:nsid w:val="4A1B2AF6"/>
     <w:multiLevelType w:val="multilevel"/>
     <w:tmpl w:val="D9B2105C"/>
@@ -23242,7 +23390,7 @@
       </w:pPr>
     </w:lvl>
   </w:abstractNum>
-  <w:abstractNum w:abstractNumId="14" w15:restartNumberingAfterBreak="0">
+  <w:abstractNum w:abstractNumId="15" w15:restartNumberingAfterBreak="0">
     <w:nsid w:val="4C35616A"/>
     <w:multiLevelType w:val="multilevel"/>
     <w:tmpl w:val="DE88B58E"/>
@@ -23355,7 +23503,7 @@
       </w:rPr>
     </w:lvl>
   </w:abstractNum>
-  <w:abstractNum w:abstractNumId="15" w15:restartNumberingAfterBreak="0">
+  <w:abstractNum w:abstractNumId="16" w15:restartNumberingAfterBreak="0">
     <w:nsid w:val="4DE47572"/>
     <w:multiLevelType w:val="hybridMultilevel"/>
     <w:tmpl w:val="C602E07A"/>
@@ -23444,7 +23592,7 @@
       </w:pPr>
     </w:lvl>
   </w:abstractNum>
-  <w:abstractNum w:abstractNumId="16" w15:restartNumberingAfterBreak="0">
+  <w:abstractNum w:abstractNumId="17" w15:restartNumberingAfterBreak="0">
     <w:nsid w:val="4EBF4798"/>
     <w:multiLevelType w:val="hybridMultilevel"/>
     <w:tmpl w:val="EB56DF36"/>
@@ -23557,7 +23705,7 @@
       </w:rPr>
     </w:lvl>
   </w:abstractNum>
-  <w:abstractNum w:abstractNumId="17" w15:restartNumberingAfterBreak="0">
+  <w:abstractNum w:abstractNumId="18" w15:restartNumberingAfterBreak="0">
     <w:nsid w:val="55641E36"/>
     <w:multiLevelType w:val="multilevel"/>
     <w:tmpl w:val="4A8EA52E"/>
@@ -23643,7 +23791,7 @@
       </w:pPr>
     </w:lvl>
   </w:abstractNum>
-  <w:abstractNum w:abstractNumId="18" w15:restartNumberingAfterBreak="0">
+  <w:abstractNum w:abstractNumId="19" w15:restartNumberingAfterBreak="0">
     <w:nsid w:val="56F6675D"/>
     <w:multiLevelType w:val="multilevel"/>
     <w:tmpl w:val="71007DF4"/>
@@ -23792,7 +23940,7 @@
       </w:rPr>
     </w:lvl>
   </w:abstractNum>
-  <w:abstractNum w:abstractNumId="19" w15:restartNumberingAfterBreak="0">
+  <w:abstractNum w:abstractNumId="20" w15:restartNumberingAfterBreak="0">
     <w:nsid w:val="5A5F4978"/>
     <w:multiLevelType w:val="multilevel"/>
     <w:tmpl w:val="7024A55C"/>
@@ -23905,7 +24053,7 @@
       </w:rPr>
     </w:lvl>
   </w:abstractNum>
-  <w:abstractNum w:abstractNumId="20" w15:restartNumberingAfterBreak="0">
+  <w:abstractNum w:abstractNumId="21" w15:restartNumberingAfterBreak="0">
     <w:nsid w:val="5B1505A3"/>
     <w:multiLevelType w:val="multilevel"/>
     <w:tmpl w:val="DBDE60CA"/>
@@ -24018,7 +24166,7 @@
       </w:rPr>
     </w:lvl>
   </w:abstractNum>
-  <w:abstractNum w:abstractNumId="21" w15:restartNumberingAfterBreak="0">
+  <w:abstractNum w:abstractNumId="22" w15:restartNumberingAfterBreak="0">
     <w:nsid w:val="5B9C47F0"/>
     <w:multiLevelType w:val="hybridMultilevel"/>
     <w:tmpl w:val="E15887AA"/>
@@ -24131,7 +24279,7 @@
       </w:rPr>
     </w:lvl>
   </w:abstractNum>
-  <w:abstractNum w:abstractNumId="22" w15:restartNumberingAfterBreak="0">
+  <w:abstractNum w:abstractNumId="23" w15:restartNumberingAfterBreak="0">
     <w:nsid w:val="68333B9A"/>
     <w:multiLevelType w:val="multilevel"/>
     <w:tmpl w:val="7090BD82"/>
@@ -24280,7 +24428,7 @@
       </w:rPr>
     </w:lvl>
   </w:abstractNum>
-  <w:abstractNum w:abstractNumId="23" w15:restartNumberingAfterBreak="0">
+  <w:abstractNum w:abstractNumId="24" w15:restartNumberingAfterBreak="0">
     <w:nsid w:val="6A591AAD"/>
     <w:multiLevelType w:val="multilevel"/>
     <w:tmpl w:val="0F58F27A"/>
@@ -24393,7 +24541,7 @@
       </w:rPr>
     </w:lvl>
   </w:abstractNum>
-  <w:abstractNum w:abstractNumId="24" w15:restartNumberingAfterBreak="0">
+  <w:abstractNum w:abstractNumId="25" w15:restartNumberingAfterBreak="0">
     <w:nsid w:val="6B211579"/>
     <w:multiLevelType w:val="multilevel"/>
     <w:tmpl w:val="0742E18A"/>
@@ -24533,7 +24681,7 @@
       </w:rPr>
     </w:lvl>
   </w:abstractNum>
-  <w:abstractNum w:abstractNumId="25" w15:restartNumberingAfterBreak="0">
+  <w:abstractNum w:abstractNumId="26" w15:restartNumberingAfterBreak="0">
     <w:nsid w:val="6B3B004D"/>
     <w:multiLevelType w:val="hybridMultilevel"/>
     <w:tmpl w:val="6658D798"/>
@@ -24673,7 +24821,7 @@
       </w:rPr>
     </w:lvl>
   </w:abstractNum>
-  <w:abstractNum w:abstractNumId="26" w15:restartNumberingAfterBreak="0">
+  <w:abstractNum w:abstractNumId="27" w15:restartNumberingAfterBreak="0">
     <w:nsid w:val="6E701BBB"/>
     <w:multiLevelType w:val="multilevel"/>
     <w:tmpl w:val="0CF45D2A"/>
@@ -24759,7 +24907,7 @@
       </w:pPr>
     </w:lvl>
   </w:abstractNum>
-  <w:abstractNum w:abstractNumId="27" w15:restartNumberingAfterBreak="0">
+  <w:abstractNum w:abstractNumId="28" w15:restartNumberingAfterBreak="0">
     <w:nsid w:val="6F2363C2"/>
     <w:multiLevelType w:val="hybridMultilevel"/>
     <w:tmpl w:val="83388D7A"/>
@@ -24872,7 +25020,7 @@
       </w:rPr>
     </w:lvl>
   </w:abstractNum>
-  <w:abstractNum w:abstractNumId="28" w15:restartNumberingAfterBreak="0">
+  <w:abstractNum w:abstractNumId="29" w15:restartNumberingAfterBreak="0">
     <w:nsid w:val="74D427AF"/>
     <w:multiLevelType w:val="hybridMultilevel"/>
     <w:tmpl w:val="43905C00"/>
@@ -24985,7 +25133,7 @@
       </w:rPr>
     </w:lvl>
   </w:abstractNum>
-  <w:abstractNum w:abstractNumId="29" w15:restartNumberingAfterBreak="0">
+  <w:abstractNum w:abstractNumId="30" w15:restartNumberingAfterBreak="0">
     <w:nsid w:val="76EC15DA"/>
     <w:multiLevelType w:val="multilevel"/>
     <w:tmpl w:val="4009001F"/>
@@ -25071,7 +25219,7 @@
       </w:pPr>
     </w:lvl>
   </w:abstractNum>
-  <w:abstractNum w:abstractNumId="30" w15:restartNumberingAfterBreak="0">
+  <w:abstractNum w:abstractNumId="31" w15:restartNumberingAfterBreak="0">
     <w:nsid w:val="7E265E37"/>
     <w:multiLevelType w:val="hybridMultilevel"/>
     <w:tmpl w:val="3B220754"/>
@@ -25184,7 +25332,7 @@
       </w:rPr>
     </w:lvl>
   </w:abstractNum>
-  <w:abstractNum w:abstractNumId="31" w15:restartNumberingAfterBreak="0">
+  <w:abstractNum w:abstractNumId="32" w15:restartNumberingAfterBreak="0">
     <w:nsid w:val="7E5438E8"/>
     <w:multiLevelType w:val="multilevel"/>
     <w:tmpl w:val="AE0C6F34"/>
@@ -25298,100 +25446,103 @@
     </w:lvl>
   </w:abstractNum>
   <w:num w:numId="1">
-    <w:abstractNumId w:val="13"/>
+    <w:abstractNumId w:val="14"/>
   </w:num>
   <w:num w:numId="2">
-    <w:abstractNumId w:val="29"/>
+    <w:abstractNumId w:val="30"/>
   </w:num>
   <w:num w:numId="3">
-    <w:abstractNumId w:val="26"/>
+    <w:abstractNumId w:val="27"/>
   </w:num>
   <w:num w:numId="4">
-    <w:abstractNumId w:val="14"/>
+    <w:abstractNumId w:val="15"/>
   </w:num>
   <w:num w:numId="5">
-    <w:abstractNumId w:val="20"/>
+    <w:abstractNumId w:val="21"/>
   </w:num>
   <w:num w:numId="6">
-    <w:abstractNumId w:val="19"/>
+    <w:abstractNumId w:val="20"/>
   </w:num>
   <w:num w:numId="7">
     <w:abstractNumId w:val="2"/>
   </w:num>
   <w:num w:numId="8">
-    <w:abstractNumId w:val="23"/>
+    <w:abstractNumId w:val="24"/>
   </w:num>
   <w:num w:numId="9">
-    <w:abstractNumId w:val="24"/>
+    <w:abstractNumId w:val="25"/>
   </w:num>
   <w:num w:numId="10">
-    <w:abstractNumId w:val="31"/>
+    <w:abstractNumId w:val="32"/>
   </w:num>
   <w:num w:numId="11">
-    <w:abstractNumId w:val="17"/>
+    <w:abstractNumId w:val="18"/>
   </w:num>
   <w:num w:numId="12">
     <w:abstractNumId w:val="4"/>
   </w:num>
   <w:num w:numId="13">
-    <w:abstractNumId w:val="5"/>
+    <w:abstractNumId w:val="6"/>
   </w:num>
   <w:num w:numId="14">
-    <w:abstractNumId w:val="11"/>
+    <w:abstractNumId w:val="12"/>
   </w:num>
   <w:num w:numId="15">
     <w:abstractNumId w:val="0"/>
   </w:num>
   <w:num w:numId="16">
-    <w:abstractNumId w:val="10"/>
+    <w:abstractNumId w:val="11"/>
   </w:num>
   <w:num w:numId="17">
     <w:abstractNumId w:val="1"/>
   </w:num>
   <w:num w:numId="18">
-    <w:abstractNumId w:val="21"/>
+    <w:abstractNumId w:val="22"/>
   </w:num>
   <w:num w:numId="19">
-    <w:abstractNumId w:val="30"/>
+    <w:abstractNumId w:val="31"/>
   </w:num>
   <w:num w:numId="20">
-    <w:abstractNumId w:val="7"/>
+    <w:abstractNumId w:val="8"/>
   </w:num>
   <w:num w:numId="21">
-    <w:abstractNumId w:val="8"/>
+    <w:abstractNumId w:val="9"/>
   </w:num>
   <w:num w:numId="22">
-    <w:abstractNumId w:val="9"/>
+    <w:abstractNumId w:val="10"/>
   </w:num>
   <w:num w:numId="23">
-    <w:abstractNumId w:val="15"/>
+    <w:abstractNumId w:val="16"/>
   </w:num>
   <w:num w:numId="24">
-    <w:abstractNumId w:val="25"/>
+    <w:abstractNumId w:val="26"/>
   </w:num>
   <w:num w:numId="25">
     <w:abstractNumId w:val="3"/>
   </w:num>
   <w:num w:numId="26">
+    <w:abstractNumId w:val="29"/>
+  </w:num>
+  <w:num w:numId="27">
+    <w:abstractNumId w:val="13"/>
+  </w:num>
+  <w:num w:numId="28">
+    <w:abstractNumId w:val="7"/>
+  </w:num>
+  <w:num w:numId="29">
     <w:abstractNumId w:val="28"/>
   </w:num>
-  <w:num w:numId="27">
-    <w:abstractNumId w:val="12"/>
-  </w:num>
-  <w:num w:numId="28">
-    <w:abstractNumId w:val="6"/>
-  </w:num>
-  <w:num w:numId="29">
-    <w:abstractNumId w:val="27"/>
-  </w:num>
   <w:num w:numId="30">
-    <w:abstractNumId w:val="22"/>
+    <w:abstractNumId w:val="23"/>
   </w:num>
   <w:num w:numId="31">
-    <w:abstractNumId w:val="18"/>
+    <w:abstractNumId w:val="19"/>
   </w:num>
   <w:num w:numId="32">
-    <w:abstractNumId w:val="16"/>
+    <w:abstractNumId w:val="17"/>
+  </w:num>
+  <w:num w:numId="33">
+    <w:abstractNumId w:val="5"/>
   </w:num>
 </w:numbering>
 </file>
@@ -25408,7 +25559,7 @@
     </w:rPrDefault>
     <w:pPrDefault/>
   </w:docDefaults>
-  <w:latentStyles w:defLockedState="0" w:defUIPriority="99" w:defSemiHidden="0" w:defUnhideWhenUsed="0" w:defQFormat="0" w:count="375">
+  <w:latentStyles w:defLockedState="0" w:defUIPriority="99" w:defSemiHidden="0" w:defUnhideWhenUsed="0" w:defQFormat="0" w:count="376">
     <w:lsdException w:name="Normal" w:uiPriority="0" w:qFormat="1"/>
     <w:lsdException w:name="heading 1" w:uiPriority="9" w:qFormat="1"/>
     <w:lsdException w:name="heading 2" w:semiHidden="1" w:uiPriority="9" w:unhideWhenUsed="1" w:qFormat="1"/>
@@ -25514,7 +25665,6 @@
     <w:lsdException w:name="HTML Sample" w:semiHidden="1" w:unhideWhenUsed="1"/>
     <w:lsdException w:name="HTML Typewriter" w:semiHidden="1" w:unhideWhenUsed="1"/>
     <w:lsdException w:name="HTML Variable" w:semiHidden="1" w:unhideWhenUsed="1"/>
-    <w:lsdException w:name="Normal Table" w:semiHidden="1" w:unhideWhenUsed="1"/>
     <w:lsdException w:name="annotation subject" w:semiHidden="1" w:unhideWhenUsed="1"/>
     <w:lsdException w:name="No List" w:semiHidden="1" w:unhideWhenUsed="1"/>
     <w:lsdException w:name="Outline List 1" w:semiHidden="1" w:unhideWhenUsed="1"/>
@@ -25561,10 +25711,8 @@
     <w:lsdException w:name="Table Subtle 2" w:semiHidden="1" w:unhideWhenUsed="1"/>
     <w:lsdException w:name="Table Web 1" w:semiHidden="1" w:unhideWhenUsed="1"/>
     <w:lsdException w:name="Table Web 2" w:semiHidden="1" w:unhideWhenUsed="1"/>
-    <w:lsdException w:name="Table Web 3" w:semiHidden="1" w:unhideWhenUsed="1"/>
     <w:lsdException w:name="Balloon Text" w:semiHidden="1" w:unhideWhenUsed="1"/>
     <w:lsdException w:name="Table Grid" w:uiPriority="39"/>
-    <w:lsdException w:name="Table Theme" w:semiHidden="1" w:unhideWhenUsed="1"/>
     <w:lsdException w:name="Placeholder Text" w:semiHidden="1"/>
     <w:lsdException w:name="No Spacing" w:uiPriority="1" w:qFormat="1"/>
     <w:lsdException w:name="Light Shading" w:uiPriority="60"/>
@@ -25784,6 +25932,7 @@
     <w:lsdException w:name="Smart Hyperlink" w:semiHidden="1" w:unhideWhenUsed="1"/>
     <w:lsdException w:name="Hashtag" w:semiHidden="1" w:unhideWhenUsed="1"/>
     <w:lsdException w:name="Unresolved Mention" w:semiHidden="1" w:unhideWhenUsed="1"/>
+    <w:lsdException w:name="Smart Link" w:semiHidden="1" w:unhideWhenUsed="1"/>
   </w:latentStyles>
   <w:style w:type="paragraph" w:default="1" w:styleId="Normal">
     <w:name w:val="Normal"/>
@@ -25925,6 +26074,7 @@
   <w:style w:type="character" w:default="1" w:styleId="DefaultParagraphFont">
     <w:name w:val="Default Paragraph Font"/>
     <w:uiPriority w:val="1"/>
+    <w:semiHidden/>
     <w:unhideWhenUsed/>
   </w:style>
   <w:style w:type="table" w:default="1" w:styleId="TableNormal">
@@ -26655,7 +26805,7 @@
 </file>
 
 <file path=customXml/itemProps1.xml><?xml version="1.0" encoding="utf-8"?>
-<ds:datastoreItem xmlns:ds="http://schemas.openxmlformats.org/officeDocument/2006/customXml" ds:itemID="{6A938CE2-0B8B-458E-A088-34375C26556E}">
+<ds:datastoreItem xmlns:ds="http://schemas.openxmlformats.org/officeDocument/2006/customXml" ds:itemID="{955D8E8C-2F07-4BC4-BD55-EE20E15EADB2}">
   <ds:schemaRefs>
     <ds:schemaRef ds:uri="http://schemas.openxmlformats.org/officeDocument/2006/bibliography"/>
   </ds:schemaRefs>

</xml_diff>